<commit_message>
Add more training steps
</commit_message>
<xml_diff>
--- a/Мануал.docx
+++ b/Мануал.docx
@@ -80,9 +80,6 @@
         <w:t>Общие</w:t>
       </w:r>
       <w:r>
-        <w:rPr>
-          <w:lang w:val="en-US"/>
-        </w:rPr>
         <w:t xml:space="preserve"> </w:t>
       </w:r>
       <w:r>
@@ -973,6 +970,7 @@
           <w:shd w:val="clear" w:color="auto" w:fill="FFFFFF"/>
         </w:rPr>
       </w:pPr>
+      <w:proofErr w:type="gramStart"/>
       <w:r>
         <w:rPr>
           <w:rFonts w:ascii="Times New Roman" w:hAnsi="Times New Roman" w:cs="Times New Roman"/>
@@ -1006,19 +1004,7 @@
           <w:szCs w:val="24"/>
           <w:shd w:val="clear" w:color="auto" w:fill="FFFFFF"/>
         </w:rPr>
-        <w:t xml:space="preserve"> в файл</w:t>
-      </w:r>
-      <w:proofErr w:type="gramStart"/>
-      <w:r>
-        <w:rPr>
-          <w:rFonts w:ascii="Times New Roman" w:hAnsi="Times New Roman" w:cs="Times New Roman"/>
-          <w:bCs/>
-          <w:color w:val="202122"/>
-          <w:sz w:val="24"/>
-          <w:szCs w:val="24"/>
-          <w:shd w:val="clear" w:color="auto" w:fill="FFFFFF"/>
-        </w:rPr>
-        <w:t>.</w:t>
+        <w:t xml:space="preserve"> в файл.</w:t>
       </w:r>
       <w:proofErr w:type="gramEnd"/>
       <w:r>
@@ -1382,6 +1368,7 @@
           <w:rFonts w:ascii="Times New Roman" w:hAnsi="Times New Roman" w:cs="Times New Roman"/>
           <w:sz w:val="24"/>
           <w:szCs w:val="24"/>
+          <w:lang w:val="en-US"/>
         </w:rPr>
       </w:pPr>
     </w:p>
@@ -1644,6 +1631,7 @@
           <w:rFonts w:ascii="Times New Roman" w:hAnsi="Times New Roman" w:cs="Times New Roman"/>
           <w:sz w:val="24"/>
           <w:szCs w:val="24"/>
+          <w:lang w:val="en-US"/>
         </w:rPr>
       </w:pPr>
     </w:p>
@@ -1655,15 +1643,25 @@
           <w:rFonts w:ascii="Times New Roman" w:hAnsi="Times New Roman" w:cs="Times New Roman"/>
           <w:sz w:val="24"/>
           <w:szCs w:val="24"/>
-        </w:rPr>
-      </w:pPr>
-      <w:r>
-        <w:rPr>
-          <w:rFonts w:ascii="Times New Roman" w:hAnsi="Times New Roman" w:cs="Times New Roman"/>
-          <w:sz w:val="24"/>
-          <w:szCs w:val="24"/>
-        </w:rPr>
-        <w:t xml:space="preserve">Создаем </w:t>
+          <w:lang w:val="en-US"/>
+        </w:rPr>
+      </w:pPr>
+      <w:r>
+        <w:rPr>
+          <w:rFonts w:ascii="Times New Roman" w:hAnsi="Times New Roman" w:cs="Times New Roman"/>
+          <w:sz w:val="24"/>
+          <w:szCs w:val="24"/>
+        </w:rPr>
+        <w:t>Создаем</w:t>
+      </w:r>
+      <w:r>
+        <w:rPr>
+          <w:rFonts w:ascii="Times New Roman" w:hAnsi="Times New Roman" w:cs="Times New Roman"/>
+          <w:sz w:val="24"/>
+          <w:szCs w:val="24"/>
+          <w:lang w:val="en-US"/>
+        </w:rPr>
+        <w:t xml:space="preserve"> </w:t>
       </w:r>
       <w:proofErr w:type="spellStart"/>
       <w:r>
@@ -2169,6 +2167,7 @@
           <w:rFonts w:ascii="Times New Roman" w:hAnsi="Times New Roman" w:cs="Times New Roman"/>
           <w:sz w:val="24"/>
           <w:szCs w:val="24"/>
+          <w:lang w:val="en-US"/>
         </w:rPr>
       </w:pPr>
     </w:p>
@@ -2180,15 +2179,50 @@
           <w:rFonts w:ascii="Times New Roman" w:hAnsi="Times New Roman" w:cs="Times New Roman"/>
           <w:sz w:val="24"/>
           <w:szCs w:val="24"/>
-        </w:rPr>
-      </w:pPr>
-      <w:r>
-        <w:rPr>
-          <w:rFonts w:ascii="Times New Roman" w:hAnsi="Times New Roman" w:cs="Times New Roman"/>
-          <w:sz w:val="24"/>
-          <w:szCs w:val="24"/>
-        </w:rPr>
-        <w:t>Задаем параметры обучения</w:t>
+          <w:lang w:val="en-US"/>
+        </w:rPr>
+      </w:pPr>
+      <w:r>
+        <w:rPr>
+          <w:rFonts w:ascii="Times New Roman" w:hAnsi="Times New Roman" w:cs="Times New Roman"/>
+          <w:sz w:val="24"/>
+          <w:szCs w:val="24"/>
+        </w:rPr>
+        <w:t>Задаем</w:t>
+      </w:r>
+      <w:r>
+        <w:rPr>
+          <w:rFonts w:ascii="Times New Roman" w:hAnsi="Times New Roman" w:cs="Times New Roman"/>
+          <w:sz w:val="24"/>
+          <w:szCs w:val="24"/>
+          <w:lang w:val="en-US"/>
+        </w:rPr>
+        <w:t xml:space="preserve"> </w:t>
+      </w:r>
+      <w:r>
+        <w:rPr>
+          <w:rFonts w:ascii="Times New Roman" w:hAnsi="Times New Roman" w:cs="Times New Roman"/>
+          <w:sz w:val="24"/>
+          <w:szCs w:val="24"/>
+        </w:rPr>
+        <w:t>параметры</w:t>
+      </w:r>
+      <w:r>
+        <w:rPr>
+          <w:rFonts w:ascii="Times New Roman" w:hAnsi="Times New Roman" w:cs="Times New Roman"/>
+          <w:sz w:val="24"/>
+          <w:szCs w:val="24"/>
+          <w:lang w:val="en-US"/>
+        </w:rPr>
+        <w:t xml:space="preserve"> </w:t>
+      </w:r>
+      <w:r>
+        <w:rPr>
+          <w:rFonts w:ascii="Times New Roman" w:hAnsi="Times New Roman" w:cs="Times New Roman"/>
+          <w:sz w:val="24"/>
+          <w:szCs w:val="24"/>
+        </w:rPr>
+        <w:t>обучения</w:t>
       </w:r>
     </w:p>
     <w:p>
@@ -2764,6 +2798,7 @@
           <w:rFonts w:ascii="Times New Roman" w:hAnsi="Times New Roman" w:cs="Times New Roman"/>
           <w:sz w:val="24"/>
           <w:szCs w:val="24"/>
+          <w:lang w:val="en-US"/>
         </w:rPr>
       </w:pPr>
     </w:p>
@@ -3173,6 +3208,7 @@
           <w:rFonts w:ascii="Times New Roman" w:hAnsi="Times New Roman" w:cs="Times New Roman"/>
           <w:sz w:val="24"/>
           <w:szCs w:val="24"/>
+          <w:lang w:val="en-US"/>
         </w:rPr>
       </w:pPr>
     </w:p>
@@ -3192,7 +3228,23 @@
           <w:sz w:val="24"/>
           <w:szCs w:val="24"/>
         </w:rPr>
-        <w:t>Стартуем процесс обучения, на RTX 2060Super процесс обучения с использованием генетического алгоритма на 200 эпох, занимает примерно 20 минут</w:t>
+        <w:t xml:space="preserve">Стартуем процесс обучения, на RTX 2060Super процесс обучения с использованием генетического алгоритма на 200 эпох, занимает примерно </w:t>
+      </w:r>
+      <w:r>
+        <w:rPr>
+          <w:rFonts w:ascii="Times New Roman" w:hAnsi="Times New Roman" w:cs="Times New Roman"/>
+          <w:sz w:val="24"/>
+          <w:szCs w:val="24"/>
+        </w:rPr>
+        <w:t>4</w:t>
+      </w:r>
+      <w:r>
+        <w:rPr>
+          <w:rFonts w:ascii="Times New Roman" w:hAnsi="Times New Roman" w:cs="Times New Roman"/>
+          <w:sz w:val="24"/>
+          <w:szCs w:val="24"/>
+        </w:rPr>
+        <w:t>0 минут</w:t>
       </w:r>
     </w:p>
     <w:p>
@@ -4163,6 +4215,7 @@
           <w:rFonts w:ascii="Times New Roman" w:hAnsi="Times New Roman" w:cs="Times New Roman"/>
           <w:sz w:val="24"/>
           <w:szCs w:val="24"/>
+          <w:lang w:val="en-US"/>
         </w:rPr>
       </w:pPr>
     </w:p>
@@ -4174,6 +4227,7 @@
           <w:rFonts w:ascii="Times New Roman" w:hAnsi="Times New Roman" w:cs="Times New Roman"/>
           <w:sz w:val="24"/>
           <w:szCs w:val="24"/>
+          <w:lang w:val="en-US"/>
         </w:rPr>
       </w:pPr>
     </w:p>
@@ -4185,15 +4239,84 @@
           <w:rFonts w:ascii="Times New Roman" w:hAnsi="Times New Roman" w:cs="Times New Roman"/>
           <w:sz w:val="24"/>
           <w:szCs w:val="24"/>
-        </w:rPr>
-      </w:pPr>
-      <w:r>
-        <w:rPr>
-          <w:rFonts w:ascii="Times New Roman" w:hAnsi="Times New Roman" w:cs="Times New Roman"/>
-          <w:sz w:val="24"/>
-          <w:szCs w:val="24"/>
-        </w:rPr>
-        <w:t>Сохраняем модель для дальнейшего использования</w:t>
+          <w:lang w:val="en-US"/>
+        </w:rPr>
+      </w:pPr>
+      <w:r>
+        <w:rPr>
+          <w:rFonts w:ascii="Times New Roman" w:hAnsi="Times New Roman" w:cs="Times New Roman"/>
+          <w:sz w:val="24"/>
+          <w:szCs w:val="24"/>
+        </w:rPr>
+        <w:t>Сохраняем</w:t>
+      </w:r>
+      <w:r>
+        <w:rPr>
+          <w:rFonts w:ascii="Times New Roman" w:hAnsi="Times New Roman" w:cs="Times New Roman"/>
+          <w:sz w:val="24"/>
+          <w:szCs w:val="24"/>
+          <w:lang w:val="en-US"/>
+        </w:rPr>
+        <w:t xml:space="preserve"> </w:t>
+      </w:r>
+      <w:r>
+        <w:rPr>
+          <w:rFonts w:ascii="Times New Roman" w:hAnsi="Times New Roman" w:cs="Times New Roman"/>
+          <w:sz w:val="24"/>
+          <w:szCs w:val="24"/>
+        </w:rPr>
+        <w:t>модель</w:t>
+      </w:r>
+      <w:r>
+        <w:rPr>
+          <w:rFonts w:ascii="Times New Roman" w:hAnsi="Times New Roman" w:cs="Times New Roman"/>
+          <w:sz w:val="24"/>
+          <w:szCs w:val="24"/>
+          <w:lang w:val="en-US"/>
+        </w:rPr>
+        <w:t xml:space="preserve"> </w:t>
+      </w:r>
+      <w:r>
+        <w:rPr>
+          <w:rFonts w:ascii="Times New Roman" w:hAnsi="Times New Roman" w:cs="Times New Roman"/>
+          <w:sz w:val="24"/>
+          <w:szCs w:val="24"/>
+        </w:rPr>
+        <w:t>для</w:t>
+      </w:r>
+      <w:r>
+        <w:rPr>
+          <w:rFonts w:ascii="Times New Roman" w:hAnsi="Times New Roman" w:cs="Times New Roman"/>
+          <w:sz w:val="24"/>
+          <w:szCs w:val="24"/>
+          <w:lang w:val="en-US"/>
+        </w:rPr>
+        <w:t xml:space="preserve"> </w:t>
+      </w:r>
+      <w:r>
+        <w:rPr>
+          <w:rFonts w:ascii="Times New Roman" w:hAnsi="Times New Roman" w:cs="Times New Roman"/>
+          <w:sz w:val="24"/>
+          <w:szCs w:val="24"/>
+        </w:rPr>
+        <w:t>дальнейшего</w:t>
+      </w:r>
+      <w:r>
+        <w:rPr>
+          <w:rFonts w:ascii="Times New Roman" w:hAnsi="Times New Roman" w:cs="Times New Roman"/>
+          <w:sz w:val="24"/>
+          <w:szCs w:val="24"/>
+          <w:lang w:val="en-US"/>
+        </w:rPr>
+        <w:t xml:space="preserve"> </w:t>
+      </w:r>
+      <w:r>
+        <w:rPr>
+          <w:rFonts w:ascii="Times New Roman" w:hAnsi="Times New Roman" w:cs="Times New Roman"/>
+          <w:sz w:val="24"/>
+          <w:szCs w:val="24"/>
+        </w:rPr>
+        <w:t>использования</w:t>
       </w:r>
     </w:p>
     <w:p>
@@ -4217,7 +4340,7 @@
           <w:szCs w:val="24"/>
           <w:lang w:val="en-US"/>
         </w:rPr>
-        <w:t>model.save_</w:t>
+        <w:t>trainer.save_</w:t>
       </w:r>
       <w:proofErr w:type="gramStart"/>
       <w:r>
@@ -4228,7 +4351,7 @@
           <w:szCs w:val="24"/>
           <w:lang w:val="en-US"/>
         </w:rPr>
-        <w:t>pretrained</w:t>
+        <w:t>model</w:t>
       </w:r>
       <w:proofErr w:type="spellEnd"/>
       <w:r>
@@ -4242,100 +4365,6 @@
         <w:t>(</w:t>
       </w:r>
       <w:proofErr w:type="gramEnd"/>
-      <w:r>
-        <w:rPr>
-          <w:rFonts w:ascii="Courier New" w:eastAsia="Times New Roman" w:hAnsi="Courier New" w:cs="Courier New"/>
-          <w:color w:val="6AAB73"/>
-          <w:sz w:val="24"/>
-          <w:szCs w:val="24"/>
-          <w:lang w:val="en-US"/>
-        </w:rPr>
-        <w:t>"e1_model"</w:t>
-      </w:r>
-      <w:r>
-        <w:rPr>
-          <w:rFonts w:ascii="Courier New" w:eastAsia="Times New Roman" w:hAnsi="Courier New" w:cs="Courier New"/>
-          <w:color w:val="BCBEC4"/>
-          <w:sz w:val="24"/>
-          <w:szCs w:val="24"/>
-          <w:lang w:val="en-US"/>
-        </w:rPr>
-        <w:t xml:space="preserve">, </w:t>
-      </w:r>
-      <w:proofErr w:type="spellStart"/>
-      <w:r>
-        <w:rPr>
-          <w:rFonts w:ascii="Courier New" w:eastAsia="Times New Roman" w:hAnsi="Courier New" w:cs="Courier New"/>
-          <w:color w:val="AA4926"/>
-          <w:sz w:val="24"/>
-          <w:szCs w:val="24"/>
-          <w:lang w:val="en-US"/>
-        </w:rPr>
-        <w:t>from_pt</w:t>
-      </w:r>
-      <w:proofErr w:type="spellEnd"/>
-      <w:r>
-        <w:rPr>
-          <w:rFonts w:ascii="Courier New" w:eastAsia="Times New Roman" w:hAnsi="Courier New" w:cs="Courier New"/>
-          <w:color w:val="BCBEC4"/>
-          <w:sz w:val="24"/>
-          <w:szCs w:val="24"/>
-          <w:lang w:val="en-US"/>
-        </w:rPr>
-        <w:t>=</w:t>
-      </w:r>
-      <w:r>
-        <w:rPr>
-          <w:rFonts w:ascii="Courier New" w:eastAsia="Times New Roman" w:hAnsi="Courier New" w:cs="Courier New"/>
-          <w:color w:val="CF8E6D"/>
-          <w:sz w:val="24"/>
-          <w:szCs w:val="24"/>
-          <w:lang w:val="en-US"/>
-        </w:rPr>
-        <w:t>True</w:t>
-      </w:r>
-      <w:r>
-        <w:rPr>
-          <w:rFonts w:ascii="Courier New" w:eastAsia="Times New Roman" w:hAnsi="Courier New" w:cs="Courier New"/>
-          <w:color w:val="BCBEC4"/>
-          <w:sz w:val="24"/>
-          <w:szCs w:val="24"/>
-          <w:lang w:val="en-US"/>
-        </w:rPr>
-        <w:t>)</w:t>
-      </w:r>
-      <w:r>
-        <w:rPr>
-          <w:rFonts w:ascii="Courier New" w:eastAsia="Times New Roman" w:hAnsi="Courier New" w:cs="Courier New"/>
-          <w:color w:val="BCBEC4"/>
-          <w:sz w:val="24"/>
-          <w:szCs w:val="24"/>
-          <w:lang w:val="en-US"/>
-        </w:rPr>
-        <w:br/>
-      </w:r>
-      <w:proofErr w:type="spellStart"/>
-      <w:r>
-        <w:rPr>
-          <w:rFonts w:ascii="Courier New" w:eastAsia="Times New Roman" w:hAnsi="Courier New" w:cs="Courier New"/>
-          <w:color w:val="BCBEC4"/>
-          <w:sz w:val="24"/>
-          <w:szCs w:val="24"/>
-          <w:lang w:val="en-US"/>
-        </w:rPr>
-        <w:t>trainer.save_model</w:t>
-      </w:r>
-      <w:proofErr w:type="spellEnd"/>
-      <w:r>
-        <w:rPr>
-          <w:rFonts w:ascii="Courier New" w:eastAsia="Times New Roman" w:hAnsi="Courier New" w:cs="Courier New"/>
-          <w:color w:val="BCBEC4"/>
-          <w:sz w:val="24"/>
-          <w:szCs w:val="24"/>
-          <w:lang w:val="en-US"/>
-        </w:rPr>
-        <w:t>(</w:t>
-      </w:r>
       <w:r>
         <w:rPr>
           <w:rFonts w:ascii="Courier New" w:eastAsia="Times New Roman" w:hAnsi="Courier New" w:cs="Courier New"/>
@@ -4365,6 +4394,7 @@
           <w:rFonts w:ascii="Times New Roman" w:hAnsi="Times New Roman" w:cs="Times New Roman"/>
           <w:sz w:val="24"/>
           <w:szCs w:val="24"/>
+          <w:lang w:val="en-US"/>
         </w:rPr>
       </w:pPr>
     </w:p>
@@ -4376,6 +4406,7 @@
           <w:rFonts w:ascii="Times New Roman" w:hAnsi="Times New Roman" w:cs="Times New Roman"/>
           <w:sz w:val="24"/>
           <w:szCs w:val="24"/>
+          <w:lang w:val="en-US"/>
         </w:rPr>
       </w:pPr>
     </w:p>
@@ -4395,11 +4426,2602 @@
           <w:sz w:val="24"/>
           <w:szCs w:val="24"/>
         </w:rPr>
-        <w:t>Смотрим результат:</w:t>
-      </w:r>
+        <w:t>Смотрим результат</w:t>
+      </w:r>
+      <w:r>
+        <w:rPr>
+          <w:rFonts w:ascii="Times New Roman" w:hAnsi="Times New Roman" w:cs="Times New Roman"/>
+          <w:sz w:val="24"/>
+          <w:szCs w:val="24"/>
+        </w:rPr>
+        <w:t xml:space="preserve">, </w:t>
+      </w:r>
+      <w:r>
+        <w:rPr>
+          <w:rFonts w:ascii="Times New Roman" w:hAnsi="Times New Roman" w:cs="Times New Roman"/>
+          <w:sz w:val="24"/>
+          <w:szCs w:val="24"/>
+        </w:rPr>
+        <w:t>влияние</w:t>
+      </w:r>
+      <w:r>
+        <w:rPr>
+          <w:rFonts w:ascii="Times New Roman" w:hAnsi="Times New Roman" w:cs="Times New Roman"/>
+          <w:sz w:val="24"/>
+          <w:szCs w:val="24"/>
+        </w:rPr>
+        <w:t xml:space="preserve"> Есенина прослеживается</w:t>
+      </w:r>
+      <w:r>
+        <w:rPr>
+          <w:rFonts w:ascii="Times New Roman" w:hAnsi="Times New Roman" w:cs="Times New Roman"/>
+          <w:sz w:val="24"/>
+          <w:szCs w:val="24"/>
+        </w:rPr>
+        <w:t>:</w:t>
+      </w:r>
+    </w:p>
+    <w:tbl>
+      <w:tblPr>
+        <w:tblStyle w:val="a7"/>
+        <w:tblW w:w="0" w:type="auto"/>
+        <w:tblLook w:val="04A0"/>
+      </w:tblPr>
+      <w:tblGrid>
+        <w:gridCol w:w="5069"/>
+        <w:gridCol w:w="5069"/>
+      </w:tblGrid>
+      <w:tr>
+        <w:tc>
+          <w:tcPr>
+            <w:tcW w:w="5069" w:type="dxa"/>
+          </w:tcPr>
+          <w:p>
+            <w:pPr>
+              <w:rPr>
+                <w:rFonts w:ascii="Times New Roman" w:hAnsi="Times New Roman" w:cs="Times New Roman"/>
+                <w:sz w:val="24"/>
+                <w:szCs w:val="24"/>
+              </w:rPr>
+            </w:pPr>
+            <w:proofErr w:type="spellStart"/>
+            <w:r>
+              <w:rPr>
+                <w:rFonts w:ascii="Times New Roman" w:hAnsi="Times New Roman" w:cs="Times New Roman"/>
+                <w:sz w:val="24"/>
+                <w:szCs w:val="24"/>
+                <w:lang w:val="en-US"/>
+              </w:rPr>
+              <w:t>Номер</w:t>
+            </w:r>
+            <w:proofErr w:type="spellEnd"/>
+            <w:r>
+              <w:rPr>
+                <w:rFonts w:ascii="Times New Roman" w:hAnsi="Times New Roman" w:cs="Times New Roman"/>
+                <w:sz w:val="24"/>
+                <w:szCs w:val="24"/>
+                <w:lang w:val="en-US"/>
+              </w:rPr>
+              <w:t xml:space="preserve"> </w:t>
+            </w:r>
+            <w:proofErr w:type="spellStart"/>
+            <w:r>
+              <w:rPr>
+                <w:rFonts w:ascii="Times New Roman" w:hAnsi="Times New Roman" w:cs="Times New Roman"/>
+                <w:sz w:val="24"/>
+                <w:szCs w:val="24"/>
+                <w:lang w:val="en-US"/>
+              </w:rPr>
+              <w:t>попытки</w:t>
+            </w:r>
+            <w:proofErr w:type="spellEnd"/>
+          </w:p>
+        </w:tc>
+        <w:tc>
+          <w:tcPr>
+            <w:tcW w:w="5069" w:type="dxa"/>
+          </w:tcPr>
+          <w:p>
+            <w:pPr>
+              <w:rPr>
+                <w:rFonts w:ascii="Times New Roman" w:hAnsi="Times New Roman" w:cs="Times New Roman"/>
+                <w:sz w:val="24"/>
+                <w:szCs w:val="24"/>
+              </w:rPr>
+            </w:pPr>
+            <w:r>
+              <w:rPr>
+                <w:rFonts w:ascii="Times New Roman" w:hAnsi="Times New Roman" w:cs="Times New Roman"/>
+                <w:sz w:val="24"/>
+                <w:szCs w:val="24"/>
+              </w:rPr>
+              <w:t>Полученный текст:</w:t>
+            </w:r>
+          </w:p>
+        </w:tc>
+      </w:tr>
+      <w:tr>
+        <w:tc>
+          <w:tcPr>
+            <w:tcW w:w="5069" w:type="dxa"/>
+          </w:tcPr>
+          <w:p>
+            <w:pPr>
+              <w:rPr>
+                <w:rFonts w:ascii="Times New Roman" w:hAnsi="Times New Roman" w:cs="Times New Roman"/>
+                <w:sz w:val="24"/>
+                <w:szCs w:val="24"/>
+              </w:rPr>
+            </w:pPr>
+            <w:r>
+              <w:rPr>
+                <w:rFonts w:ascii="Times New Roman" w:hAnsi="Times New Roman" w:cs="Times New Roman"/>
+                <w:sz w:val="24"/>
+                <w:szCs w:val="24"/>
+              </w:rPr>
+              <w:t>1я, сразу после обучения</w:t>
+            </w:r>
+          </w:p>
+        </w:tc>
+        <w:tc>
+          <w:tcPr>
+            <w:tcW w:w="5069" w:type="dxa"/>
+          </w:tcPr>
+          <w:p>
+            <w:pPr>
+              <w:ind w:firstLine="851"/>
+              <w:rPr>
+                <w:rFonts w:ascii="Times New Roman" w:hAnsi="Times New Roman" w:cs="Times New Roman"/>
+                <w:sz w:val="20"/>
+                <w:szCs w:val="24"/>
+              </w:rPr>
+            </w:pPr>
+            <w:r>
+              <w:rPr>
+                <w:rFonts w:ascii="Times New Roman" w:hAnsi="Times New Roman" w:cs="Times New Roman"/>
+                <w:sz w:val="20"/>
+                <w:szCs w:val="24"/>
+              </w:rPr>
+              <w:t>Странное задание - писать манул о GPT</w:t>
+            </w:r>
+          </w:p>
+          <w:p>
+            <w:pPr>
+              <w:ind w:firstLine="851"/>
+              <w:rPr>
+                <w:rFonts w:ascii="Times New Roman" w:hAnsi="Times New Roman" w:cs="Times New Roman"/>
+                <w:sz w:val="20"/>
+                <w:szCs w:val="24"/>
+              </w:rPr>
+            </w:pPr>
+            <w:r>
+              <w:rPr>
+                <w:rFonts w:ascii="Times New Roman" w:hAnsi="Times New Roman" w:cs="Times New Roman"/>
+                <w:sz w:val="20"/>
+                <w:szCs w:val="24"/>
+              </w:rPr>
+              <w:t xml:space="preserve">Когда на </w:t>
+            </w:r>
+            <w:proofErr w:type="spellStart"/>
+            <w:r>
+              <w:rPr>
+                <w:rFonts w:ascii="Times New Roman" w:hAnsi="Times New Roman" w:cs="Times New Roman"/>
+                <w:sz w:val="20"/>
+                <w:szCs w:val="24"/>
+              </w:rPr>
+              <w:t>хабре</w:t>
+            </w:r>
+            <w:proofErr w:type="spellEnd"/>
+            <w:r>
+              <w:rPr>
+                <w:rFonts w:ascii="Times New Roman" w:hAnsi="Times New Roman" w:cs="Times New Roman"/>
+                <w:sz w:val="20"/>
+                <w:szCs w:val="24"/>
+              </w:rPr>
+              <w:t xml:space="preserve"> все </w:t>
+            </w:r>
+            <w:proofErr w:type="spellStart"/>
+            <w:r>
+              <w:rPr>
+                <w:rFonts w:ascii="Times New Roman" w:hAnsi="Times New Roman" w:cs="Times New Roman"/>
+                <w:sz w:val="20"/>
+                <w:szCs w:val="24"/>
+              </w:rPr>
+              <w:t>разжеванно</w:t>
+            </w:r>
+            <w:proofErr w:type="spellEnd"/>
+          </w:p>
+          <w:p>
+            <w:pPr>
+              <w:ind w:firstLine="851"/>
+              <w:rPr>
+                <w:rFonts w:ascii="Times New Roman" w:hAnsi="Times New Roman" w:cs="Times New Roman"/>
+                <w:sz w:val="20"/>
+                <w:szCs w:val="24"/>
+              </w:rPr>
+            </w:pPr>
+            <w:r>
+              <w:rPr>
+                <w:rFonts w:ascii="Times New Roman" w:hAnsi="Times New Roman" w:cs="Times New Roman"/>
+                <w:sz w:val="20"/>
+                <w:szCs w:val="24"/>
+              </w:rPr>
+              <w:t>Когда с умным видом ученые</w:t>
+            </w:r>
+          </w:p>
+          <w:p>
+            <w:pPr>
+              <w:ind w:firstLine="851"/>
+              <w:rPr>
+                <w:rFonts w:ascii="Times New Roman" w:hAnsi="Times New Roman" w:cs="Times New Roman"/>
+                <w:sz w:val="20"/>
+                <w:szCs w:val="24"/>
+              </w:rPr>
+            </w:pPr>
+            <w:r>
+              <w:rPr>
+                <w:rFonts w:ascii="Times New Roman" w:hAnsi="Times New Roman" w:cs="Times New Roman"/>
+                <w:sz w:val="20"/>
+                <w:szCs w:val="24"/>
+              </w:rPr>
+              <w:t>Себя нахваливают в солидных журналах</w:t>
+            </w:r>
+          </w:p>
+          <w:p>
+            <w:pPr>
+              <w:ind w:firstLine="851"/>
+              <w:rPr>
+                <w:rFonts w:ascii="Times New Roman" w:hAnsi="Times New Roman" w:cs="Times New Roman"/>
+                <w:sz w:val="20"/>
+                <w:szCs w:val="24"/>
+              </w:rPr>
+            </w:pPr>
+            <w:r>
+              <w:rPr>
+                <w:rFonts w:ascii="Times New Roman" w:hAnsi="Times New Roman" w:cs="Times New Roman"/>
+                <w:sz w:val="20"/>
+                <w:szCs w:val="24"/>
+              </w:rPr>
+              <w:t>Забыв, что творится дома у них.</w:t>
+            </w:r>
+          </w:p>
+          <w:p>
+            <w:pPr>
+              <w:ind w:firstLine="851"/>
+              <w:rPr>
+                <w:rFonts w:ascii="Times New Roman" w:hAnsi="Times New Roman" w:cs="Times New Roman"/>
+                <w:sz w:val="20"/>
+                <w:szCs w:val="24"/>
+              </w:rPr>
+            </w:pPr>
+          </w:p>
+          <w:p>
+            <w:pPr>
+              <w:ind w:firstLine="851"/>
+              <w:rPr>
+                <w:rFonts w:ascii="Times New Roman" w:hAnsi="Times New Roman" w:cs="Times New Roman"/>
+                <w:sz w:val="20"/>
+                <w:szCs w:val="24"/>
+              </w:rPr>
+            </w:pPr>
+            <w:r>
+              <w:rPr>
+                <w:rFonts w:ascii="Times New Roman" w:hAnsi="Times New Roman" w:cs="Times New Roman"/>
+                <w:sz w:val="20"/>
+                <w:szCs w:val="24"/>
+              </w:rPr>
+              <w:t>Любимая! Родная!</w:t>
+            </w:r>
+          </w:p>
+          <w:p>
+            <w:pPr>
+              <w:ind w:firstLine="851"/>
+              <w:rPr>
+                <w:rFonts w:ascii="Times New Roman" w:hAnsi="Times New Roman" w:cs="Times New Roman"/>
+                <w:sz w:val="20"/>
+                <w:szCs w:val="24"/>
+              </w:rPr>
+            </w:pPr>
+            <w:r>
+              <w:rPr>
+                <w:rFonts w:ascii="Times New Roman" w:hAnsi="Times New Roman" w:cs="Times New Roman"/>
+                <w:sz w:val="20"/>
+                <w:szCs w:val="24"/>
+              </w:rPr>
+              <w:t>Как я вас люблю!</w:t>
+            </w:r>
+          </w:p>
+          <w:p>
+            <w:pPr>
+              <w:ind w:firstLine="851"/>
+              <w:rPr>
+                <w:rFonts w:ascii="Times New Roman" w:hAnsi="Times New Roman" w:cs="Times New Roman"/>
+                <w:sz w:val="20"/>
+                <w:szCs w:val="24"/>
+              </w:rPr>
+            </w:pPr>
+            <w:r>
+              <w:rPr>
+                <w:rFonts w:ascii="Times New Roman" w:hAnsi="Times New Roman" w:cs="Times New Roman"/>
+                <w:sz w:val="20"/>
+                <w:szCs w:val="24"/>
+              </w:rPr>
+              <w:t>Как я мучился,</w:t>
+            </w:r>
+          </w:p>
+          <w:p>
+            <w:pPr>
+              <w:ind w:firstLine="851"/>
+              <w:rPr>
+                <w:rFonts w:ascii="Times New Roman" w:hAnsi="Times New Roman" w:cs="Times New Roman"/>
+                <w:sz w:val="20"/>
+                <w:szCs w:val="24"/>
+              </w:rPr>
+            </w:pPr>
+            <w:r>
+              <w:rPr>
+                <w:rFonts w:ascii="Times New Roman" w:hAnsi="Times New Roman" w:cs="Times New Roman"/>
+                <w:sz w:val="20"/>
+                <w:szCs w:val="24"/>
+              </w:rPr>
+              <w:t>Как страдал,</w:t>
+            </w:r>
+          </w:p>
+          <w:p>
+            <w:pPr>
+              <w:ind w:firstLine="851"/>
+              <w:rPr>
+                <w:rFonts w:ascii="Times New Roman" w:hAnsi="Times New Roman" w:cs="Times New Roman"/>
+                <w:sz w:val="20"/>
+                <w:szCs w:val="24"/>
+              </w:rPr>
+            </w:pPr>
+            <w:r>
+              <w:rPr>
+                <w:rFonts w:ascii="Times New Roman" w:hAnsi="Times New Roman" w:cs="Times New Roman"/>
+                <w:sz w:val="20"/>
+                <w:szCs w:val="24"/>
+              </w:rPr>
+              <w:t>Как страдал!</w:t>
+            </w:r>
+          </w:p>
+          <w:p>
+            <w:pPr>
+              <w:ind w:firstLine="851"/>
+              <w:rPr>
+                <w:rFonts w:ascii="Times New Roman" w:hAnsi="Times New Roman" w:cs="Times New Roman"/>
+                <w:sz w:val="20"/>
+                <w:szCs w:val="24"/>
+              </w:rPr>
+            </w:pPr>
+          </w:p>
+          <w:p>
+            <w:pPr>
+              <w:ind w:firstLine="851"/>
+              <w:rPr>
+                <w:rFonts w:ascii="Times New Roman" w:hAnsi="Times New Roman" w:cs="Times New Roman"/>
+                <w:sz w:val="20"/>
+                <w:szCs w:val="24"/>
+              </w:rPr>
+            </w:pPr>
+            <w:r>
+              <w:rPr>
+                <w:rFonts w:ascii="Times New Roman" w:hAnsi="Times New Roman" w:cs="Times New Roman"/>
+                <w:sz w:val="20"/>
+                <w:szCs w:val="24"/>
+              </w:rPr>
+              <w:t>Любимая!</w:t>
+            </w:r>
+          </w:p>
+          <w:p>
+            <w:pPr>
+              <w:ind w:firstLine="851"/>
+              <w:rPr>
+                <w:rFonts w:ascii="Times New Roman" w:hAnsi="Times New Roman" w:cs="Times New Roman"/>
+                <w:sz w:val="20"/>
+                <w:szCs w:val="24"/>
+              </w:rPr>
+            </w:pPr>
+            <w:r>
+              <w:rPr>
+                <w:rFonts w:ascii="Times New Roman" w:hAnsi="Times New Roman" w:cs="Times New Roman"/>
+                <w:sz w:val="20"/>
+                <w:szCs w:val="24"/>
+              </w:rPr>
+              <w:t>Я знаю: вы не та,</w:t>
+            </w:r>
+          </w:p>
+          <w:p>
+            <w:pPr>
+              <w:ind w:firstLine="851"/>
+              <w:rPr>
+                <w:rFonts w:ascii="Times New Roman" w:hAnsi="Times New Roman" w:cs="Times New Roman"/>
+                <w:sz w:val="20"/>
+                <w:szCs w:val="24"/>
+              </w:rPr>
+            </w:pPr>
+            <w:proofErr w:type="gramStart"/>
+            <w:r>
+              <w:rPr>
+                <w:rFonts w:ascii="Times New Roman" w:hAnsi="Times New Roman" w:cs="Times New Roman"/>
+                <w:sz w:val="20"/>
+                <w:szCs w:val="24"/>
+              </w:rPr>
+              <w:t>Которую</w:t>
+            </w:r>
+            <w:proofErr w:type="gramEnd"/>
+            <w:r>
+              <w:rPr>
+                <w:rFonts w:ascii="Times New Roman" w:hAnsi="Times New Roman" w:cs="Times New Roman"/>
+                <w:sz w:val="20"/>
+                <w:szCs w:val="24"/>
+              </w:rPr>
+              <w:t xml:space="preserve"> я знал.</w:t>
+            </w:r>
+          </w:p>
+          <w:p>
+            <w:pPr>
+              <w:ind w:firstLine="851"/>
+              <w:rPr>
+                <w:rFonts w:ascii="Times New Roman" w:hAnsi="Times New Roman" w:cs="Times New Roman"/>
+                <w:sz w:val="20"/>
+                <w:szCs w:val="24"/>
+              </w:rPr>
+            </w:pPr>
+            <w:r>
+              <w:rPr>
+                <w:rFonts w:ascii="Times New Roman" w:hAnsi="Times New Roman" w:cs="Times New Roman"/>
+                <w:sz w:val="20"/>
+                <w:szCs w:val="24"/>
+              </w:rPr>
+              <w:t>Не мучил я</w:t>
+            </w:r>
+          </w:p>
+          <w:p>
+            <w:pPr>
+              <w:rPr>
+                <w:rFonts w:ascii="Times New Roman" w:hAnsi="Times New Roman" w:cs="Times New Roman"/>
+                <w:sz w:val="24"/>
+                <w:szCs w:val="24"/>
+              </w:rPr>
+            </w:pPr>
+          </w:p>
+        </w:tc>
+      </w:tr>
+      <w:tr>
+        <w:tc>
+          <w:tcPr>
+            <w:tcW w:w="5069" w:type="dxa"/>
+          </w:tcPr>
+          <w:p>
+            <w:pPr>
+              <w:rPr>
+                <w:rFonts w:ascii="Times New Roman" w:hAnsi="Times New Roman" w:cs="Times New Roman"/>
+                <w:sz w:val="24"/>
+                <w:szCs w:val="24"/>
+              </w:rPr>
+            </w:pPr>
+            <w:r>
+              <w:rPr>
+                <w:rFonts w:ascii="Times New Roman" w:hAnsi="Times New Roman" w:cs="Times New Roman"/>
+                <w:sz w:val="24"/>
+                <w:szCs w:val="24"/>
+              </w:rPr>
+              <w:t>2я загрузили сохраненную модель</w:t>
+            </w:r>
+          </w:p>
+        </w:tc>
+        <w:tc>
+          <w:tcPr>
+            <w:tcW w:w="5069" w:type="dxa"/>
+          </w:tcPr>
+          <w:p>
+            <w:pPr>
+              <w:rPr>
+                <w:rFonts w:ascii="Times New Roman" w:hAnsi="Times New Roman" w:cs="Times New Roman"/>
+                <w:sz w:val="24"/>
+                <w:szCs w:val="24"/>
+              </w:rPr>
+            </w:pPr>
+            <w:r>
+              <w:rPr>
+                <w:rFonts w:ascii="Times New Roman" w:hAnsi="Times New Roman" w:cs="Times New Roman"/>
+                <w:sz w:val="24"/>
+                <w:szCs w:val="24"/>
+              </w:rPr>
+              <w:t>Странное задание - писать манул о GPT</w:t>
+            </w:r>
+          </w:p>
+          <w:p>
+            <w:pPr>
+              <w:rPr>
+                <w:rFonts w:ascii="Times New Roman" w:hAnsi="Times New Roman" w:cs="Times New Roman"/>
+                <w:sz w:val="24"/>
+                <w:szCs w:val="24"/>
+              </w:rPr>
+            </w:pPr>
+            <w:r>
+              <w:rPr>
+                <w:rFonts w:ascii="Times New Roman" w:hAnsi="Times New Roman" w:cs="Times New Roman"/>
+                <w:sz w:val="24"/>
+                <w:szCs w:val="24"/>
+              </w:rPr>
+              <w:t xml:space="preserve">Когда на </w:t>
+            </w:r>
+            <w:proofErr w:type="spellStart"/>
+            <w:r>
+              <w:rPr>
+                <w:rFonts w:ascii="Times New Roman" w:hAnsi="Times New Roman" w:cs="Times New Roman"/>
+                <w:sz w:val="24"/>
+                <w:szCs w:val="24"/>
+              </w:rPr>
+              <w:t>хабре</w:t>
+            </w:r>
+            <w:proofErr w:type="spellEnd"/>
+            <w:r>
+              <w:rPr>
+                <w:rFonts w:ascii="Times New Roman" w:hAnsi="Times New Roman" w:cs="Times New Roman"/>
+                <w:sz w:val="24"/>
+                <w:szCs w:val="24"/>
+              </w:rPr>
+              <w:t xml:space="preserve"> все </w:t>
+            </w:r>
+            <w:proofErr w:type="spellStart"/>
+            <w:r>
+              <w:rPr>
+                <w:rFonts w:ascii="Times New Roman" w:hAnsi="Times New Roman" w:cs="Times New Roman"/>
+                <w:sz w:val="24"/>
+                <w:szCs w:val="24"/>
+              </w:rPr>
+              <w:t>разжеванно</w:t>
+            </w:r>
+            <w:proofErr w:type="spellEnd"/>
+            <w:r>
+              <w:rPr>
+                <w:rFonts w:ascii="Times New Roman" w:hAnsi="Times New Roman" w:cs="Times New Roman"/>
+                <w:sz w:val="24"/>
+                <w:szCs w:val="24"/>
+              </w:rPr>
+              <w:t xml:space="preserve"> и популярно,</w:t>
+            </w:r>
+          </w:p>
+          <w:p>
+            <w:pPr>
+              <w:rPr>
+                <w:rFonts w:ascii="Times New Roman" w:hAnsi="Times New Roman" w:cs="Times New Roman"/>
+                <w:sz w:val="24"/>
+                <w:szCs w:val="24"/>
+              </w:rPr>
+            </w:pPr>
+            <w:r>
+              <w:rPr>
+                <w:rFonts w:ascii="Times New Roman" w:hAnsi="Times New Roman" w:cs="Times New Roman"/>
+                <w:sz w:val="24"/>
+                <w:szCs w:val="24"/>
+              </w:rPr>
+              <w:t>Когда за окном бушует метель,</w:t>
+            </w:r>
+          </w:p>
+          <w:p>
+            <w:pPr>
+              <w:rPr>
+                <w:rFonts w:ascii="Times New Roman" w:hAnsi="Times New Roman" w:cs="Times New Roman"/>
+                <w:sz w:val="24"/>
+                <w:szCs w:val="24"/>
+              </w:rPr>
+            </w:pPr>
+            <w:proofErr w:type="gramStart"/>
+            <w:r>
+              <w:rPr>
+                <w:rFonts w:ascii="Times New Roman" w:hAnsi="Times New Roman" w:cs="Times New Roman"/>
+                <w:sz w:val="24"/>
+                <w:szCs w:val="24"/>
+              </w:rPr>
+              <w:t>И</w:t>
+            </w:r>
+            <w:proofErr w:type="gramEnd"/>
+            <w:r>
+              <w:rPr>
+                <w:rFonts w:ascii="Times New Roman" w:hAnsi="Times New Roman" w:cs="Times New Roman"/>
+                <w:sz w:val="24"/>
+                <w:szCs w:val="24"/>
+              </w:rPr>
+              <w:t xml:space="preserve"> кажется, что выжить — невозможно,</w:t>
+            </w:r>
+          </w:p>
+          <w:p>
+            <w:pPr>
+              <w:rPr>
+                <w:rFonts w:ascii="Times New Roman" w:hAnsi="Times New Roman" w:cs="Times New Roman"/>
+                <w:sz w:val="24"/>
+                <w:szCs w:val="24"/>
+              </w:rPr>
+            </w:pPr>
+            <w:r>
+              <w:rPr>
+                <w:rFonts w:ascii="Times New Roman" w:hAnsi="Times New Roman" w:cs="Times New Roman"/>
+                <w:sz w:val="24"/>
+                <w:szCs w:val="24"/>
+              </w:rPr>
+              <w:t>А ты все равно пробираешься вперед.</w:t>
+            </w:r>
+          </w:p>
+          <w:p>
+            <w:pPr>
+              <w:rPr>
+                <w:rFonts w:ascii="Times New Roman" w:hAnsi="Times New Roman" w:cs="Times New Roman"/>
+                <w:sz w:val="24"/>
+                <w:szCs w:val="24"/>
+              </w:rPr>
+            </w:pPr>
+          </w:p>
+          <w:p>
+            <w:pPr>
+              <w:rPr>
+                <w:rFonts w:ascii="Times New Roman" w:hAnsi="Times New Roman" w:cs="Times New Roman"/>
+                <w:sz w:val="24"/>
+                <w:szCs w:val="24"/>
+              </w:rPr>
+            </w:pPr>
+            <w:r>
+              <w:rPr>
+                <w:rFonts w:ascii="Times New Roman" w:hAnsi="Times New Roman" w:cs="Times New Roman"/>
+                <w:sz w:val="24"/>
+                <w:szCs w:val="24"/>
+              </w:rPr>
+              <w:t>Когда теряешь счет минутам,</w:t>
+            </w:r>
+          </w:p>
+          <w:p>
+            <w:pPr>
+              <w:rPr>
+                <w:rFonts w:ascii="Times New Roman" w:hAnsi="Times New Roman" w:cs="Times New Roman"/>
+                <w:sz w:val="24"/>
+                <w:szCs w:val="24"/>
+              </w:rPr>
+            </w:pPr>
+            <w:r>
+              <w:rPr>
+                <w:rFonts w:ascii="Times New Roman" w:hAnsi="Times New Roman" w:cs="Times New Roman"/>
+                <w:sz w:val="24"/>
+                <w:szCs w:val="24"/>
+              </w:rPr>
+              <w:t>Когда за окнами бушует вьюга,</w:t>
+            </w:r>
+          </w:p>
+          <w:p>
+            <w:pPr>
+              <w:rPr>
+                <w:rFonts w:ascii="Times New Roman" w:hAnsi="Times New Roman" w:cs="Times New Roman"/>
+                <w:sz w:val="24"/>
+                <w:szCs w:val="24"/>
+              </w:rPr>
+            </w:pPr>
+            <w:r>
+              <w:rPr>
+                <w:rFonts w:ascii="Times New Roman" w:hAnsi="Times New Roman" w:cs="Times New Roman"/>
+                <w:sz w:val="24"/>
+                <w:szCs w:val="24"/>
+              </w:rPr>
+              <w:t>И кажется, что вот-вот —</w:t>
+            </w:r>
+          </w:p>
+          <w:p>
+            <w:pPr>
+              <w:rPr>
+                <w:rFonts w:ascii="Times New Roman" w:hAnsi="Times New Roman" w:cs="Times New Roman"/>
+                <w:sz w:val="24"/>
+                <w:szCs w:val="24"/>
+              </w:rPr>
+            </w:pPr>
+            <w:r>
+              <w:rPr>
+                <w:rFonts w:ascii="Times New Roman" w:hAnsi="Times New Roman" w:cs="Times New Roman"/>
+                <w:sz w:val="24"/>
+                <w:szCs w:val="24"/>
+              </w:rPr>
+              <w:t>Тебя накроет свинцовая лапа.</w:t>
+            </w:r>
+          </w:p>
+          <w:p>
+            <w:pPr>
+              <w:rPr>
+                <w:rFonts w:ascii="Times New Roman" w:hAnsi="Times New Roman" w:cs="Times New Roman"/>
+                <w:sz w:val="24"/>
+                <w:szCs w:val="24"/>
+              </w:rPr>
+            </w:pPr>
+          </w:p>
+          <w:p>
+            <w:pPr>
+              <w:rPr>
+                <w:rFonts w:ascii="Times New Roman" w:hAnsi="Times New Roman" w:cs="Times New Roman"/>
+                <w:sz w:val="24"/>
+                <w:szCs w:val="24"/>
+              </w:rPr>
+            </w:pPr>
+            <w:r>
+              <w:rPr>
+                <w:rFonts w:ascii="Times New Roman" w:hAnsi="Times New Roman" w:cs="Times New Roman"/>
+                <w:sz w:val="24"/>
+                <w:szCs w:val="24"/>
+              </w:rPr>
+              <w:t>Когда повсюду мрачная мгла,</w:t>
+            </w:r>
+          </w:p>
+        </w:tc>
+      </w:tr>
+      <w:tr>
+        <w:trPr>
+          <w:trHeight w:val="1449"/>
+        </w:trPr>
+        <w:tc>
+          <w:tcPr>
+            <w:tcW w:w="5069" w:type="dxa"/>
+            <w:vMerge w:val="restart"/>
+          </w:tcPr>
+          <w:p>
+            <w:pPr>
+              <w:rPr>
+                <w:rFonts w:ascii="Times New Roman" w:hAnsi="Times New Roman" w:cs="Times New Roman"/>
+                <w:sz w:val="24"/>
+                <w:szCs w:val="24"/>
+              </w:rPr>
+            </w:pPr>
+            <w:r>
+              <w:rPr>
+                <w:rFonts w:ascii="Times New Roman" w:hAnsi="Times New Roman" w:cs="Times New Roman"/>
+                <w:sz w:val="24"/>
+                <w:szCs w:val="24"/>
+              </w:rPr>
+              <w:t xml:space="preserve">3е – переобучили на </w:t>
+            </w:r>
+            <w:proofErr w:type="spellStart"/>
+            <w:r>
+              <w:rPr>
+                <w:rFonts w:ascii="Times New Roman" w:hAnsi="Times New Roman" w:cs="Times New Roman"/>
+                <w:sz w:val="24"/>
+                <w:szCs w:val="24"/>
+              </w:rPr>
+              <w:t>интре</w:t>
+            </w:r>
+            <w:proofErr w:type="spellEnd"/>
+            <w:r>
+              <w:rPr>
+                <w:rFonts w:ascii="Times New Roman" w:hAnsi="Times New Roman" w:cs="Times New Roman"/>
+                <w:sz w:val="24"/>
+                <w:szCs w:val="24"/>
+              </w:rPr>
+              <w:t xml:space="preserve"> к </w:t>
+            </w:r>
+            <w:r>
+              <w:rPr>
+                <w:rFonts w:ascii="Times New Roman" w:hAnsi="Times New Roman" w:cs="Times New Roman"/>
+                <w:sz w:val="24"/>
+                <w:szCs w:val="24"/>
+              </w:rPr>
+              <w:t>«Звездным войнам»</w:t>
+            </w:r>
+          </w:p>
+          <w:p>
+            <w:pPr>
+              <w:shd w:val="clear" w:color="auto" w:fill="1E1F22"/>
+              <w:rPr>
+                <w:rFonts w:ascii="Courier New" w:eastAsia="Times New Roman" w:hAnsi="Courier New" w:cs="Courier New"/>
+                <w:color w:val="BCBEC4"/>
+                <w:sz w:val="16"/>
+                <w:szCs w:val="24"/>
+              </w:rPr>
+            </w:pPr>
+            <w:proofErr w:type="spellStart"/>
+            <w:r>
+              <w:rPr>
+                <w:rFonts w:ascii="Courier New" w:eastAsia="Times New Roman" w:hAnsi="Courier New" w:cs="Courier New"/>
+                <w:color w:val="BCBEC4"/>
+                <w:sz w:val="16"/>
+                <w:szCs w:val="24"/>
+              </w:rPr>
+              <w:t>text=</w:t>
+            </w:r>
+            <w:proofErr w:type="spellEnd"/>
+            <w:r>
+              <w:rPr>
+                <w:rFonts w:ascii="Courier New" w:eastAsia="Times New Roman" w:hAnsi="Courier New" w:cs="Courier New"/>
+                <w:color w:val="6AAB73"/>
+                <w:sz w:val="16"/>
+                <w:szCs w:val="24"/>
+              </w:rPr>
+              <w:t>"""</w:t>
+            </w:r>
+            <w:r>
+              <w:rPr>
+                <w:rFonts w:ascii="Courier New" w:eastAsia="Times New Roman" w:hAnsi="Courier New" w:cs="Courier New"/>
+                <w:color w:val="6AAB73"/>
+                <w:sz w:val="16"/>
+                <w:szCs w:val="24"/>
+              </w:rPr>
+              <w:br/>
+              <w:t xml:space="preserve">Давным-давно в далекой Галактике... Старая Республика пала. </w:t>
+            </w:r>
+            <w:r>
+              <w:rPr>
+                <w:rFonts w:ascii="Courier New" w:eastAsia="Times New Roman" w:hAnsi="Courier New" w:cs="Courier New"/>
+                <w:color w:val="6AAB73"/>
+                <w:sz w:val="16"/>
+                <w:szCs w:val="24"/>
+              </w:rPr>
+              <w:br/>
+              <w:t xml:space="preserve">На ее руинах Орден </w:t>
+            </w:r>
+            <w:proofErr w:type="spellStart"/>
+            <w:r>
+              <w:rPr>
+                <w:rFonts w:ascii="Courier New" w:eastAsia="Times New Roman" w:hAnsi="Courier New" w:cs="Courier New"/>
+                <w:color w:val="6AAB73"/>
+                <w:sz w:val="16"/>
+                <w:szCs w:val="24"/>
+              </w:rPr>
+              <w:t>ситов</w:t>
+            </w:r>
+            <w:proofErr w:type="spellEnd"/>
+            <w:r>
+              <w:rPr>
+                <w:rFonts w:ascii="Courier New" w:eastAsia="Times New Roman" w:hAnsi="Courier New" w:cs="Courier New"/>
+                <w:color w:val="6AAB73"/>
+                <w:sz w:val="16"/>
+                <w:szCs w:val="24"/>
+              </w:rPr>
+              <w:t xml:space="preserve"> создал галактическую Империю, подчиняющую одну за другой планетные системы. </w:t>
+            </w:r>
+            <w:r>
+              <w:rPr>
+                <w:rFonts w:ascii="Courier New" w:eastAsia="Times New Roman" w:hAnsi="Courier New" w:cs="Courier New"/>
+                <w:color w:val="6AAB73"/>
+                <w:sz w:val="16"/>
+                <w:szCs w:val="24"/>
+              </w:rPr>
+              <w:br/>
+              <w:t xml:space="preserve">Силы Альянса стремятся свергнуть Темного Императора и восстановить свободное правление в Галактике. </w:t>
+            </w:r>
+            <w:r>
+              <w:rPr>
+                <w:rFonts w:ascii="Courier New" w:eastAsia="Times New Roman" w:hAnsi="Courier New" w:cs="Courier New"/>
+                <w:color w:val="6AAB73"/>
+                <w:sz w:val="16"/>
+                <w:szCs w:val="24"/>
+              </w:rPr>
+              <w:br/>
+              <w:t xml:space="preserve">Генерал Оби-Ван </w:t>
+            </w:r>
+            <w:proofErr w:type="spellStart"/>
+            <w:r>
+              <w:rPr>
+                <w:rFonts w:ascii="Courier New" w:eastAsia="Times New Roman" w:hAnsi="Courier New" w:cs="Courier New"/>
+                <w:color w:val="6AAB73"/>
+                <w:sz w:val="16"/>
+                <w:szCs w:val="24"/>
+              </w:rPr>
+              <w:t>Кеноби</w:t>
+            </w:r>
+            <w:proofErr w:type="spellEnd"/>
+            <w:r>
+              <w:rPr>
+                <w:rFonts w:ascii="Courier New" w:eastAsia="Times New Roman" w:hAnsi="Courier New" w:cs="Courier New"/>
+                <w:color w:val="6AAB73"/>
+                <w:sz w:val="16"/>
+                <w:szCs w:val="24"/>
+              </w:rPr>
+              <w:t xml:space="preserve"> возвращается после многолетнего уединения, чтобы снова сойтись в поединке с </w:t>
+            </w:r>
+            <w:r>
+              <w:rPr>
+                <w:rFonts w:ascii="Courier New" w:eastAsia="Times New Roman" w:hAnsi="Courier New" w:cs="Courier New"/>
+                <w:color w:val="6AAB73"/>
+                <w:sz w:val="16"/>
+                <w:szCs w:val="24"/>
+              </w:rPr>
+              <w:br/>
+              <w:t xml:space="preserve">Повелителем Тьмы </w:t>
+            </w:r>
+            <w:proofErr w:type="spellStart"/>
+            <w:r>
+              <w:rPr>
+                <w:rFonts w:ascii="Courier New" w:eastAsia="Times New Roman" w:hAnsi="Courier New" w:cs="Courier New"/>
+                <w:color w:val="6AAB73"/>
+                <w:sz w:val="16"/>
+                <w:szCs w:val="24"/>
+              </w:rPr>
+              <w:t>Дартом</w:t>
+            </w:r>
+            <w:proofErr w:type="spellEnd"/>
+            <w:r>
+              <w:rPr>
+                <w:rFonts w:ascii="Courier New" w:eastAsia="Times New Roman" w:hAnsi="Courier New" w:cs="Courier New"/>
+                <w:color w:val="6AAB73"/>
+                <w:sz w:val="16"/>
+                <w:szCs w:val="24"/>
+              </w:rPr>
+              <w:t xml:space="preserve"> </w:t>
+            </w:r>
+            <w:proofErr w:type="spellStart"/>
+            <w:r>
+              <w:rPr>
+                <w:rFonts w:ascii="Courier New" w:eastAsia="Times New Roman" w:hAnsi="Courier New" w:cs="Courier New"/>
+                <w:color w:val="6AAB73"/>
+                <w:sz w:val="16"/>
+                <w:szCs w:val="24"/>
+              </w:rPr>
+              <w:t>Вейдером</w:t>
+            </w:r>
+            <w:proofErr w:type="spellEnd"/>
+            <w:r>
+              <w:rPr>
+                <w:rFonts w:ascii="Courier New" w:eastAsia="Times New Roman" w:hAnsi="Courier New" w:cs="Courier New"/>
+                <w:color w:val="6AAB73"/>
+                <w:sz w:val="16"/>
+                <w:szCs w:val="24"/>
+              </w:rPr>
+              <w:t xml:space="preserve">. </w:t>
+            </w:r>
+            <w:r>
+              <w:rPr>
+                <w:rFonts w:ascii="Courier New" w:eastAsia="Times New Roman" w:hAnsi="Courier New" w:cs="Courier New"/>
+                <w:color w:val="6AAB73"/>
+                <w:sz w:val="16"/>
+                <w:szCs w:val="24"/>
+              </w:rPr>
+              <w:br/>
+              <w:t xml:space="preserve">Вместе с ним на светлой стороне Силы – юный пилот Люк, сын </w:t>
+            </w:r>
+            <w:proofErr w:type="spellStart"/>
+            <w:r>
+              <w:rPr>
+                <w:rFonts w:ascii="Courier New" w:eastAsia="Times New Roman" w:hAnsi="Courier New" w:cs="Courier New"/>
+                <w:color w:val="6AAB73"/>
+                <w:sz w:val="16"/>
+                <w:szCs w:val="24"/>
+              </w:rPr>
+              <w:t>Анакина</w:t>
+            </w:r>
+            <w:proofErr w:type="spellEnd"/>
+            <w:r>
+              <w:rPr>
+                <w:rFonts w:ascii="Courier New" w:eastAsia="Times New Roman" w:hAnsi="Courier New" w:cs="Courier New"/>
+                <w:color w:val="6AAB73"/>
+                <w:sz w:val="16"/>
+                <w:szCs w:val="24"/>
+              </w:rPr>
+              <w:t xml:space="preserve"> </w:t>
+            </w:r>
+            <w:proofErr w:type="spellStart"/>
+            <w:r>
+              <w:rPr>
+                <w:rFonts w:ascii="Courier New" w:eastAsia="Times New Roman" w:hAnsi="Courier New" w:cs="Courier New"/>
+                <w:color w:val="6AAB73"/>
+                <w:sz w:val="16"/>
+                <w:szCs w:val="24"/>
+              </w:rPr>
+              <w:t>Скайуокера</w:t>
+            </w:r>
+            <w:proofErr w:type="spellEnd"/>
+            <w:r>
+              <w:rPr>
+                <w:rFonts w:ascii="Courier New" w:eastAsia="Times New Roman" w:hAnsi="Courier New" w:cs="Courier New"/>
+                <w:color w:val="6AAB73"/>
+                <w:sz w:val="16"/>
+                <w:szCs w:val="24"/>
+              </w:rPr>
+              <w:t xml:space="preserve">, принцесса-сенатор </w:t>
+            </w:r>
+            <w:proofErr w:type="spellStart"/>
+            <w:r>
+              <w:rPr>
+                <w:rFonts w:ascii="Courier New" w:eastAsia="Times New Roman" w:hAnsi="Courier New" w:cs="Courier New"/>
+                <w:color w:val="6AAB73"/>
+                <w:sz w:val="16"/>
+                <w:szCs w:val="24"/>
+              </w:rPr>
+              <w:t>Лейя</w:t>
+            </w:r>
+            <w:proofErr w:type="spellEnd"/>
+            <w:r>
+              <w:rPr>
+                <w:rFonts w:ascii="Courier New" w:eastAsia="Times New Roman" w:hAnsi="Courier New" w:cs="Courier New"/>
+                <w:color w:val="6AAB73"/>
+                <w:sz w:val="16"/>
+                <w:szCs w:val="24"/>
+              </w:rPr>
+              <w:t xml:space="preserve"> Органа, </w:t>
+            </w:r>
+            <w:r>
+              <w:rPr>
+                <w:rFonts w:ascii="Courier New" w:eastAsia="Times New Roman" w:hAnsi="Courier New" w:cs="Courier New"/>
+                <w:color w:val="6AAB73"/>
+                <w:sz w:val="16"/>
+                <w:szCs w:val="24"/>
+              </w:rPr>
+              <w:br/>
+              <w:t xml:space="preserve">легендарный </w:t>
+            </w:r>
+            <w:proofErr w:type="spellStart"/>
+            <w:r>
+              <w:rPr>
+                <w:rFonts w:ascii="Courier New" w:eastAsia="Times New Roman" w:hAnsi="Courier New" w:cs="Courier New"/>
+                <w:color w:val="6AAB73"/>
+                <w:sz w:val="16"/>
+                <w:szCs w:val="24"/>
+              </w:rPr>
+              <w:t>коррелианский</w:t>
+            </w:r>
+            <w:proofErr w:type="spellEnd"/>
+            <w:r>
+              <w:rPr>
+                <w:rFonts w:ascii="Courier New" w:eastAsia="Times New Roman" w:hAnsi="Courier New" w:cs="Courier New"/>
+                <w:color w:val="6AAB73"/>
+                <w:sz w:val="16"/>
+                <w:szCs w:val="24"/>
+              </w:rPr>
+              <w:t xml:space="preserve"> контрабандист Хан Соло и его друг </w:t>
+            </w:r>
+            <w:proofErr w:type="spellStart"/>
+            <w:r>
+              <w:rPr>
+                <w:rFonts w:ascii="Courier New" w:eastAsia="Times New Roman" w:hAnsi="Courier New" w:cs="Courier New"/>
+                <w:color w:val="6AAB73"/>
+                <w:sz w:val="16"/>
+                <w:szCs w:val="24"/>
+              </w:rPr>
+              <w:t>вуки</w:t>
+            </w:r>
+            <w:proofErr w:type="spellEnd"/>
+            <w:r>
+              <w:rPr>
+                <w:rFonts w:ascii="Courier New" w:eastAsia="Times New Roman" w:hAnsi="Courier New" w:cs="Courier New"/>
+                <w:color w:val="6AAB73"/>
+                <w:sz w:val="16"/>
+                <w:szCs w:val="24"/>
+              </w:rPr>
+              <w:t xml:space="preserve"> </w:t>
+            </w:r>
+            <w:proofErr w:type="spellStart"/>
+            <w:r>
+              <w:rPr>
+                <w:rFonts w:ascii="Courier New" w:eastAsia="Times New Roman" w:hAnsi="Courier New" w:cs="Courier New"/>
+                <w:color w:val="6AAB73"/>
+                <w:sz w:val="16"/>
+                <w:szCs w:val="24"/>
+              </w:rPr>
+              <w:t>Чубакка</w:t>
+            </w:r>
+            <w:proofErr w:type="spellEnd"/>
+            <w:r>
+              <w:rPr>
+                <w:rFonts w:ascii="Courier New" w:eastAsia="Times New Roman" w:hAnsi="Courier New" w:cs="Courier New"/>
+                <w:color w:val="6AAB73"/>
+                <w:sz w:val="16"/>
+                <w:szCs w:val="24"/>
+              </w:rPr>
+              <w:t>."""</w:t>
+            </w:r>
+          </w:p>
+          <w:p>
+            <w:pPr>
+              <w:rPr>
+                <w:rFonts w:ascii="Times New Roman" w:hAnsi="Times New Roman" w:cs="Times New Roman"/>
+                <w:sz w:val="24"/>
+                <w:szCs w:val="24"/>
+              </w:rPr>
+            </w:pPr>
+          </w:p>
+        </w:tc>
+        <w:tc>
+          <w:tcPr>
+            <w:tcW w:w="5069" w:type="dxa"/>
+          </w:tcPr>
+          <w:p>
+            <w:pPr>
+              <w:rPr>
+                <w:rFonts w:ascii="Times New Roman" w:hAnsi="Times New Roman" w:cs="Times New Roman"/>
+                <w:sz w:val="24"/>
+                <w:szCs w:val="24"/>
+                <w:lang w:val="en-US"/>
+              </w:rPr>
+            </w:pPr>
+            <w:r>
+              <w:rPr>
+                <w:rFonts w:ascii="Times New Roman" w:hAnsi="Times New Roman" w:cs="Times New Roman"/>
+                <w:sz w:val="24"/>
+                <w:szCs w:val="24"/>
+              </w:rPr>
+              <w:t>1й запуск</w:t>
+            </w:r>
+          </w:p>
+          <w:p>
+            <w:pPr>
+              <w:rPr>
+                <w:rFonts w:ascii="Times New Roman" w:hAnsi="Times New Roman" w:cs="Times New Roman"/>
+                <w:sz w:val="24"/>
+                <w:szCs w:val="24"/>
+              </w:rPr>
+            </w:pPr>
+            <w:r>
+              <w:rPr>
+                <w:rFonts w:ascii="Times New Roman" w:hAnsi="Times New Roman" w:cs="Times New Roman"/>
+                <w:sz w:val="24"/>
+                <w:szCs w:val="24"/>
+              </w:rPr>
+              <w:t>Странное задание - писать манул о GPT</w:t>
+            </w:r>
+          </w:p>
+          <w:p>
+            <w:pPr>
+              <w:rPr>
+                <w:rFonts w:ascii="Times New Roman" w:hAnsi="Times New Roman" w:cs="Times New Roman"/>
+                <w:sz w:val="24"/>
+                <w:szCs w:val="24"/>
+              </w:rPr>
+            </w:pPr>
+            <w:r>
+              <w:rPr>
+                <w:rFonts w:ascii="Times New Roman" w:hAnsi="Times New Roman" w:cs="Times New Roman"/>
+                <w:sz w:val="24"/>
+                <w:szCs w:val="24"/>
+              </w:rPr>
+              <w:t xml:space="preserve">Когда на </w:t>
+            </w:r>
+            <w:proofErr w:type="spellStart"/>
+            <w:r>
+              <w:rPr>
+                <w:rFonts w:ascii="Times New Roman" w:hAnsi="Times New Roman" w:cs="Times New Roman"/>
+                <w:sz w:val="24"/>
+                <w:szCs w:val="24"/>
+              </w:rPr>
+              <w:t>хабре</w:t>
+            </w:r>
+            <w:proofErr w:type="spellEnd"/>
+            <w:r>
+              <w:rPr>
+                <w:rFonts w:ascii="Times New Roman" w:hAnsi="Times New Roman" w:cs="Times New Roman"/>
+                <w:sz w:val="24"/>
+                <w:szCs w:val="24"/>
+              </w:rPr>
+              <w:t xml:space="preserve"> все </w:t>
+            </w:r>
+            <w:proofErr w:type="spellStart"/>
+            <w:r>
+              <w:rPr>
+                <w:rFonts w:ascii="Times New Roman" w:hAnsi="Times New Roman" w:cs="Times New Roman"/>
+                <w:sz w:val="24"/>
+                <w:szCs w:val="24"/>
+              </w:rPr>
+              <w:t>разжеванно</w:t>
+            </w:r>
+            <w:proofErr w:type="spellEnd"/>
+            <w:r>
+              <w:rPr>
+                <w:rFonts w:ascii="Times New Roman" w:hAnsi="Times New Roman" w:cs="Times New Roman"/>
+                <w:sz w:val="24"/>
+                <w:szCs w:val="24"/>
+              </w:rPr>
+              <w:t>,</w:t>
+            </w:r>
+          </w:p>
+          <w:p>
+            <w:pPr>
+              <w:rPr>
+                <w:rFonts w:ascii="Times New Roman" w:hAnsi="Times New Roman" w:cs="Times New Roman"/>
+                <w:sz w:val="24"/>
+                <w:szCs w:val="24"/>
+              </w:rPr>
+            </w:pPr>
+            <w:r>
+              <w:rPr>
+                <w:rFonts w:ascii="Times New Roman" w:hAnsi="Times New Roman" w:cs="Times New Roman"/>
+                <w:sz w:val="24"/>
+                <w:szCs w:val="24"/>
+              </w:rPr>
+              <w:t xml:space="preserve">Когда тебе </w:t>
+            </w:r>
+            <w:proofErr w:type="spellStart"/>
+            <w:r>
+              <w:rPr>
+                <w:rFonts w:ascii="Times New Roman" w:hAnsi="Times New Roman" w:cs="Times New Roman"/>
+                <w:sz w:val="24"/>
+                <w:szCs w:val="24"/>
+              </w:rPr>
+              <w:t>пофигу</w:t>
+            </w:r>
+            <w:proofErr w:type="spellEnd"/>
+            <w:r>
+              <w:rPr>
+                <w:rFonts w:ascii="Times New Roman" w:hAnsi="Times New Roman" w:cs="Times New Roman"/>
+                <w:sz w:val="24"/>
+                <w:szCs w:val="24"/>
+              </w:rPr>
+              <w:t xml:space="preserve"> и маразм,</w:t>
+            </w:r>
+          </w:p>
+          <w:p>
+            <w:pPr>
+              <w:rPr>
+                <w:rFonts w:ascii="Times New Roman" w:hAnsi="Times New Roman" w:cs="Times New Roman"/>
+                <w:sz w:val="24"/>
+                <w:szCs w:val="24"/>
+              </w:rPr>
+            </w:pPr>
+            <w:r>
+              <w:rPr>
+                <w:rFonts w:ascii="Times New Roman" w:hAnsi="Times New Roman" w:cs="Times New Roman"/>
+                <w:sz w:val="24"/>
+                <w:szCs w:val="24"/>
+              </w:rPr>
+              <w:t>И ты идёшь на работу,</w:t>
+            </w:r>
+          </w:p>
+          <w:p>
+            <w:pPr>
+              <w:rPr>
+                <w:rFonts w:ascii="Times New Roman" w:hAnsi="Times New Roman" w:cs="Times New Roman"/>
+                <w:sz w:val="24"/>
+                <w:szCs w:val="24"/>
+              </w:rPr>
+            </w:pPr>
+            <w:r>
+              <w:rPr>
+                <w:rFonts w:ascii="Times New Roman" w:hAnsi="Times New Roman" w:cs="Times New Roman"/>
+                <w:sz w:val="24"/>
+                <w:szCs w:val="24"/>
+              </w:rPr>
+              <w:t>Как будто это - твой последний бой.</w:t>
+            </w:r>
+          </w:p>
+          <w:p>
+            <w:pPr>
+              <w:rPr>
+                <w:rFonts w:ascii="Times New Roman" w:hAnsi="Times New Roman" w:cs="Times New Roman"/>
+                <w:sz w:val="24"/>
+                <w:szCs w:val="24"/>
+              </w:rPr>
+            </w:pPr>
+          </w:p>
+          <w:p>
+            <w:pPr>
+              <w:rPr>
+                <w:rFonts w:ascii="Times New Roman" w:hAnsi="Times New Roman" w:cs="Times New Roman"/>
+                <w:sz w:val="24"/>
+                <w:szCs w:val="24"/>
+              </w:rPr>
+            </w:pPr>
+            <w:r>
+              <w:rPr>
+                <w:rFonts w:ascii="Times New Roman" w:hAnsi="Times New Roman" w:cs="Times New Roman"/>
+                <w:sz w:val="24"/>
+                <w:szCs w:val="24"/>
+              </w:rPr>
+              <w:t>Когда тебе за тридцать лет,</w:t>
+            </w:r>
+          </w:p>
+          <w:p>
+            <w:pPr>
+              <w:rPr>
+                <w:rFonts w:ascii="Times New Roman" w:hAnsi="Times New Roman" w:cs="Times New Roman"/>
+                <w:sz w:val="24"/>
+                <w:szCs w:val="24"/>
+              </w:rPr>
+            </w:pPr>
+            <w:r>
+              <w:rPr>
+                <w:rFonts w:ascii="Times New Roman" w:hAnsi="Times New Roman" w:cs="Times New Roman"/>
+                <w:sz w:val="24"/>
+                <w:szCs w:val="24"/>
+              </w:rPr>
+              <w:t>И ты вполне состоявшийся мужик,</w:t>
+            </w:r>
+          </w:p>
+          <w:p>
+            <w:pPr>
+              <w:rPr>
+                <w:rFonts w:ascii="Times New Roman" w:hAnsi="Times New Roman" w:cs="Times New Roman"/>
+                <w:sz w:val="24"/>
+                <w:szCs w:val="24"/>
+              </w:rPr>
+            </w:pPr>
+            <w:r>
+              <w:rPr>
+                <w:rFonts w:ascii="Times New Roman" w:hAnsi="Times New Roman" w:cs="Times New Roman"/>
+                <w:sz w:val="24"/>
+                <w:szCs w:val="24"/>
+              </w:rPr>
+              <w:t>Но в душе еще мальчишка,</w:t>
+            </w:r>
+          </w:p>
+          <w:p>
+            <w:pPr>
+              <w:rPr>
+                <w:rFonts w:ascii="Times New Roman" w:hAnsi="Times New Roman" w:cs="Times New Roman"/>
+                <w:sz w:val="24"/>
+                <w:szCs w:val="24"/>
+              </w:rPr>
+            </w:pPr>
+            <w:r>
+              <w:rPr>
+                <w:rFonts w:ascii="Times New Roman" w:hAnsi="Times New Roman" w:cs="Times New Roman"/>
+                <w:sz w:val="24"/>
+                <w:szCs w:val="24"/>
+              </w:rPr>
+              <w:t>И жить еще, конечно, хочется.</w:t>
+            </w:r>
+          </w:p>
+          <w:p>
+            <w:pPr>
+              <w:rPr>
+                <w:rFonts w:ascii="Times New Roman" w:hAnsi="Times New Roman" w:cs="Times New Roman"/>
+                <w:sz w:val="24"/>
+                <w:szCs w:val="24"/>
+              </w:rPr>
+            </w:pPr>
+          </w:p>
+          <w:p>
+            <w:pPr>
+              <w:rPr>
+                <w:rFonts w:ascii="Times New Roman" w:hAnsi="Times New Roman" w:cs="Times New Roman"/>
+                <w:sz w:val="24"/>
+                <w:szCs w:val="24"/>
+              </w:rPr>
+            </w:pPr>
+            <w:r>
+              <w:rPr>
+                <w:rFonts w:ascii="Times New Roman" w:hAnsi="Times New Roman" w:cs="Times New Roman"/>
+                <w:sz w:val="24"/>
+                <w:szCs w:val="24"/>
+              </w:rPr>
+              <w:t>И вот тогда</w:t>
+            </w:r>
+          </w:p>
+          <w:p>
+            <w:pPr>
+              <w:rPr>
+                <w:rFonts w:ascii="Times New Roman" w:hAnsi="Times New Roman" w:cs="Times New Roman"/>
+                <w:sz w:val="24"/>
+                <w:szCs w:val="24"/>
+              </w:rPr>
+            </w:pPr>
+            <w:r>
+              <w:rPr>
+                <w:rFonts w:ascii="Times New Roman" w:hAnsi="Times New Roman" w:cs="Times New Roman"/>
+                <w:sz w:val="24"/>
+                <w:szCs w:val="24"/>
+              </w:rPr>
+              <w:t>Начинаешь ты снова</w:t>
+            </w:r>
+          </w:p>
+          <w:p>
+            <w:pPr>
+              <w:pBdr>
+                <w:bottom w:val="single" w:sz="6" w:space="1" w:color="auto"/>
+              </w:pBdr>
+              <w:rPr>
+                <w:rFonts w:ascii="Times New Roman" w:hAnsi="Times New Roman" w:cs="Times New Roman"/>
+                <w:sz w:val="24"/>
+                <w:szCs w:val="24"/>
+                <w:lang w:val="en-US"/>
+              </w:rPr>
+            </w:pPr>
+            <w:proofErr w:type="gramStart"/>
+            <w:r>
+              <w:rPr>
+                <w:rFonts w:ascii="Times New Roman" w:hAnsi="Times New Roman" w:cs="Times New Roman"/>
+                <w:sz w:val="24"/>
+                <w:szCs w:val="24"/>
+              </w:rPr>
+              <w:t>Заводить себе подобных,</w:t>
+            </w:r>
+            <w:proofErr w:type="gramEnd"/>
+          </w:p>
+          <w:p>
+            <w:pPr>
+              <w:rPr>
+                <w:rFonts w:ascii="Times New Roman" w:hAnsi="Times New Roman" w:cs="Times New Roman"/>
+                <w:sz w:val="24"/>
+                <w:szCs w:val="24"/>
+                <w:lang w:val="en-US"/>
+              </w:rPr>
+            </w:pPr>
+          </w:p>
+        </w:tc>
+      </w:tr>
+      <w:tr>
+        <w:trPr>
+          <w:trHeight w:val="1449"/>
+        </w:trPr>
+        <w:tc>
+          <w:tcPr>
+            <w:tcW w:w="5069" w:type="dxa"/>
+            <w:vMerge/>
+          </w:tcPr>
+          <w:p>
+            <w:pPr>
+              <w:rPr>
+                <w:rFonts w:ascii="Times New Roman" w:hAnsi="Times New Roman" w:cs="Times New Roman"/>
+                <w:sz w:val="24"/>
+                <w:szCs w:val="24"/>
+              </w:rPr>
+            </w:pPr>
+          </w:p>
+        </w:tc>
+        <w:tc>
+          <w:tcPr>
+            <w:tcW w:w="5069" w:type="dxa"/>
+          </w:tcPr>
+          <w:p>
+            <w:pPr>
+              <w:rPr>
+                <w:rFonts w:ascii="Times New Roman" w:hAnsi="Times New Roman" w:cs="Times New Roman"/>
+                <w:sz w:val="24"/>
+                <w:szCs w:val="24"/>
+              </w:rPr>
+            </w:pPr>
+            <w:r>
+              <w:rPr>
+                <w:rFonts w:ascii="Times New Roman" w:hAnsi="Times New Roman" w:cs="Times New Roman"/>
+                <w:sz w:val="24"/>
+                <w:szCs w:val="24"/>
+              </w:rPr>
+              <w:t>2й запуск</w:t>
+            </w:r>
+          </w:p>
+          <w:p>
+            <w:pPr>
+              <w:rPr>
+                <w:rFonts w:ascii="Times New Roman" w:hAnsi="Times New Roman" w:cs="Times New Roman"/>
+                <w:sz w:val="24"/>
+                <w:szCs w:val="24"/>
+              </w:rPr>
+            </w:pPr>
+            <w:r>
+              <w:rPr>
+                <w:rFonts w:ascii="Times New Roman" w:hAnsi="Times New Roman" w:cs="Times New Roman"/>
+                <w:sz w:val="24"/>
+                <w:szCs w:val="24"/>
+              </w:rPr>
+              <w:t xml:space="preserve">Странное задание - писать манул о </w:t>
+            </w:r>
+            <w:r>
+              <w:rPr>
+                <w:rFonts w:ascii="Times New Roman" w:hAnsi="Times New Roman" w:cs="Times New Roman"/>
+                <w:sz w:val="24"/>
+                <w:szCs w:val="24"/>
+                <w:lang w:val="en-US"/>
+              </w:rPr>
+              <w:t>GPT</w:t>
+            </w:r>
+          </w:p>
+          <w:p>
+            <w:pPr>
+              <w:rPr>
+                <w:rFonts w:ascii="Times New Roman" w:hAnsi="Times New Roman" w:cs="Times New Roman"/>
+                <w:sz w:val="24"/>
+                <w:szCs w:val="24"/>
+              </w:rPr>
+            </w:pPr>
+            <w:r>
+              <w:rPr>
+                <w:rFonts w:ascii="Times New Roman" w:hAnsi="Times New Roman" w:cs="Times New Roman"/>
+                <w:sz w:val="24"/>
+                <w:szCs w:val="24"/>
+              </w:rPr>
+              <w:t xml:space="preserve">Когда на </w:t>
+            </w:r>
+            <w:proofErr w:type="spellStart"/>
+            <w:r>
+              <w:rPr>
+                <w:rFonts w:ascii="Times New Roman" w:hAnsi="Times New Roman" w:cs="Times New Roman"/>
+                <w:sz w:val="24"/>
+                <w:szCs w:val="24"/>
+              </w:rPr>
+              <w:t>хабре</w:t>
+            </w:r>
+            <w:proofErr w:type="spellEnd"/>
+            <w:r>
+              <w:rPr>
+                <w:rFonts w:ascii="Times New Roman" w:hAnsi="Times New Roman" w:cs="Times New Roman"/>
+                <w:sz w:val="24"/>
+                <w:szCs w:val="24"/>
+              </w:rPr>
+              <w:t xml:space="preserve"> все </w:t>
+            </w:r>
+            <w:proofErr w:type="spellStart"/>
+            <w:r>
+              <w:rPr>
+                <w:rFonts w:ascii="Times New Roman" w:hAnsi="Times New Roman" w:cs="Times New Roman"/>
+                <w:sz w:val="24"/>
+                <w:szCs w:val="24"/>
+              </w:rPr>
+              <w:t>разжеванно</w:t>
+            </w:r>
+            <w:proofErr w:type="spellEnd"/>
+            <w:r>
+              <w:rPr>
+                <w:rFonts w:ascii="Times New Roman" w:hAnsi="Times New Roman" w:cs="Times New Roman"/>
+                <w:sz w:val="24"/>
+                <w:szCs w:val="24"/>
+              </w:rPr>
+              <w:t>,</w:t>
+            </w:r>
+          </w:p>
+          <w:p>
+            <w:pPr>
+              <w:rPr>
+                <w:rFonts w:ascii="Times New Roman" w:hAnsi="Times New Roman" w:cs="Times New Roman"/>
+                <w:sz w:val="24"/>
+                <w:szCs w:val="24"/>
+              </w:rPr>
+            </w:pPr>
+            <w:r>
+              <w:rPr>
+                <w:rFonts w:ascii="Times New Roman" w:hAnsi="Times New Roman" w:cs="Times New Roman"/>
+                <w:sz w:val="24"/>
+                <w:szCs w:val="24"/>
+              </w:rPr>
+              <w:t>Когда тебе говорят: "Пошел вон",</w:t>
+            </w:r>
+          </w:p>
+          <w:p>
+            <w:pPr>
+              <w:rPr>
+                <w:rFonts w:ascii="Times New Roman" w:hAnsi="Times New Roman" w:cs="Times New Roman"/>
+                <w:sz w:val="24"/>
+                <w:szCs w:val="24"/>
+              </w:rPr>
+            </w:pPr>
+            <w:r>
+              <w:rPr>
+                <w:rFonts w:ascii="Times New Roman" w:hAnsi="Times New Roman" w:cs="Times New Roman"/>
+                <w:sz w:val="24"/>
+                <w:szCs w:val="24"/>
+              </w:rPr>
+              <w:t>И ты уходишь, ничего не сказав,</w:t>
+            </w:r>
+          </w:p>
+          <w:p>
+            <w:pPr>
+              <w:rPr>
+                <w:rFonts w:ascii="Times New Roman" w:hAnsi="Times New Roman" w:cs="Times New Roman"/>
+                <w:sz w:val="24"/>
+                <w:szCs w:val="24"/>
+              </w:rPr>
+            </w:pPr>
+            <w:r>
+              <w:rPr>
+                <w:rFonts w:ascii="Times New Roman" w:hAnsi="Times New Roman" w:cs="Times New Roman"/>
+                <w:sz w:val="24"/>
+                <w:szCs w:val="24"/>
+              </w:rPr>
+              <w:t>Тогда</w:t>
+            </w:r>
+          </w:p>
+          <w:p>
+            <w:pPr>
+              <w:rPr>
+                <w:rFonts w:ascii="Times New Roman" w:hAnsi="Times New Roman" w:cs="Times New Roman"/>
+                <w:sz w:val="24"/>
+                <w:szCs w:val="24"/>
+              </w:rPr>
+            </w:pPr>
+            <w:r>
+              <w:rPr>
+                <w:rFonts w:ascii="Times New Roman" w:hAnsi="Times New Roman" w:cs="Times New Roman"/>
+                <w:sz w:val="24"/>
+                <w:szCs w:val="24"/>
+              </w:rPr>
+              <w:t>Запомни:</w:t>
+            </w:r>
+          </w:p>
+          <w:p>
+            <w:pPr>
+              <w:rPr>
+                <w:rFonts w:ascii="Times New Roman" w:hAnsi="Times New Roman" w:cs="Times New Roman"/>
+                <w:sz w:val="24"/>
+                <w:szCs w:val="24"/>
+              </w:rPr>
+            </w:pPr>
+            <w:r>
+              <w:rPr>
+                <w:rFonts w:ascii="Times New Roman" w:hAnsi="Times New Roman" w:cs="Times New Roman"/>
+                <w:sz w:val="24"/>
+                <w:szCs w:val="24"/>
+              </w:rPr>
+              <w:t>Не пиши о том,</w:t>
+            </w:r>
+          </w:p>
+          <w:p>
+            <w:pPr>
+              <w:rPr>
+                <w:rFonts w:ascii="Times New Roman" w:hAnsi="Times New Roman" w:cs="Times New Roman"/>
+                <w:sz w:val="24"/>
+                <w:szCs w:val="24"/>
+              </w:rPr>
+            </w:pPr>
+            <w:r>
+              <w:rPr>
+                <w:rFonts w:ascii="Times New Roman" w:hAnsi="Times New Roman" w:cs="Times New Roman"/>
+                <w:sz w:val="24"/>
+                <w:szCs w:val="24"/>
+              </w:rPr>
+              <w:t>Что было,</w:t>
+            </w:r>
+          </w:p>
+          <w:p>
+            <w:pPr>
+              <w:rPr>
+                <w:rFonts w:ascii="Times New Roman" w:hAnsi="Times New Roman" w:cs="Times New Roman"/>
+                <w:sz w:val="24"/>
+                <w:szCs w:val="24"/>
+              </w:rPr>
+            </w:pPr>
+            <w:r>
+              <w:rPr>
+                <w:rFonts w:ascii="Times New Roman" w:hAnsi="Times New Roman" w:cs="Times New Roman"/>
+                <w:sz w:val="24"/>
+                <w:szCs w:val="24"/>
+              </w:rPr>
+              <w:t>Что будет и что будет потом.</w:t>
+            </w:r>
+          </w:p>
+          <w:p>
+            <w:pPr>
+              <w:rPr>
+                <w:rFonts w:ascii="Times New Roman" w:hAnsi="Times New Roman" w:cs="Times New Roman"/>
+                <w:sz w:val="24"/>
+                <w:szCs w:val="24"/>
+              </w:rPr>
+            </w:pPr>
+            <w:r>
+              <w:rPr>
+                <w:rFonts w:ascii="Times New Roman" w:hAnsi="Times New Roman" w:cs="Times New Roman"/>
+                <w:sz w:val="24"/>
+                <w:szCs w:val="24"/>
+              </w:rPr>
+              <w:t xml:space="preserve"> </w:t>
+            </w:r>
+          </w:p>
+          <w:p>
+            <w:pPr>
+              <w:rPr>
+                <w:rFonts w:ascii="Times New Roman" w:hAnsi="Times New Roman" w:cs="Times New Roman"/>
+                <w:sz w:val="24"/>
+                <w:szCs w:val="24"/>
+              </w:rPr>
+            </w:pPr>
+            <w:r>
+              <w:rPr>
+                <w:rFonts w:ascii="Times New Roman" w:hAnsi="Times New Roman" w:cs="Times New Roman"/>
+                <w:sz w:val="24"/>
+                <w:szCs w:val="24"/>
+              </w:rPr>
+              <w:t xml:space="preserve">Сегодня я вспомнил о </w:t>
+            </w:r>
+            <w:r>
+              <w:rPr>
+                <w:rFonts w:ascii="Times New Roman" w:hAnsi="Times New Roman" w:cs="Times New Roman"/>
+                <w:sz w:val="24"/>
+                <w:szCs w:val="24"/>
+                <w:lang w:val="en-US"/>
+              </w:rPr>
+              <w:t>GPT</w:t>
+            </w:r>
+            <w:r>
+              <w:rPr>
+                <w:rFonts w:ascii="Times New Roman" w:hAnsi="Times New Roman" w:cs="Times New Roman"/>
+                <w:sz w:val="24"/>
+                <w:szCs w:val="24"/>
+              </w:rPr>
+              <w:t xml:space="preserve">. </w:t>
+            </w:r>
+          </w:p>
+          <w:p>
+            <w:pPr>
+              <w:rPr>
+                <w:rFonts w:ascii="Times New Roman" w:hAnsi="Times New Roman" w:cs="Times New Roman"/>
+                <w:sz w:val="24"/>
+                <w:szCs w:val="24"/>
+              </w:rPr>
+            </w:pPr>
+            <w:r>
+              <w:rPr>
+                <w:rFonts w:ascii="Times New Roman" w:hAnsi="Times New Roman" w:cs="Times New Roman"/>
+                <w:sz w:val="24"/>
+                <w:szCs w:val="24"/>
+              </w:rPr>
+              <w:t>И понял:</w:t>
+            </w:r>
+          </w:p>
+          <w:p>
+            <w:pPr>
+              <w:rPr>
+                <w:rFonts w:ascii="Times New Roman" w:hAnsi="Times New Roman" w:cs="Times New Roman"/>
+                <w:sz w:val="24"/>
+                <w:szCs w:val="24"/>
+              </w:rPr>
+            </w:pPr>
+            <w:r>
+              <w:rPr>
+                <w:rFonts w:ascii="Times New Roman" w:hAnsi="Times New Roman" w:cs="Times New Roman"/>
+                <w:sz w:val="24"/>
+                <w:szCs w:val="24"/>
+              </w:rPr>
+              <w:t>Я не знаю,</w:t>
+            </w:r>
+          </w:p>
+          <w:p>
+            <w:pPr>
+              <w:rPr>
+                <w:rFonts w:ascii="Times New Roman" w:hAnsi="Times New Roman" w:cs="Times New Roman"/>
+                <w:sz w:val="24"/>
+                <w:szCs w:val="24"/>
+              </w:rPr>
+            </w:pPr>
+            <w:r>
+              <w:rPr>
+                <w:rFonts w:ascii="Times New Roman" w:hAnsi="Times New Roman" w:cs="Times New Roman"/>
+                <w:sz w:val="24"/>
+                <w:szCs w:val="24"/>
+              </w:rPr>
+              <w:t>Как сложилась бы моя жизнь,</w:t>
+            </w:r>
+          </w:p>
+          <w:p>
+            <w:pPr>
+              <w:rPr>
+                <w:rFonts w:ascii="Times New Roman" w:hAnsi="Times New Roman" w:cs="Times New Roman"/>
+                <w:sz w:val="24"/>
+                <w:szCs w:val="24"/>
+              </w:rPr>
+            </w:pPr>
+            <w:proofErr w:type="spellStart"/>
+            <w:r>
+              <w:rPr>
+                <w:rFonts w:ascii="Times New Roman" w:hAnsi="Times New Roman" w:cs="Times New Roman"/>
+                <w:sz w:val="24"/>
+                <w:szCs w:val="24"/>
+                <w:lang w:val="en-US"/>
+              </w:rPr>
+              <w:t>Если</w:t>
+            </w:r>
+            <w:proofErr w:type="spellEnd"/>
+            <w:r>
+              <w:rPr>
+                <w:rFonts w:ascii="Times New Roman" w:hAnsi="Times New Roman" w:cs="Times New Roman"/>
+                <w:sz w:val="24"/>
+                <w:szCs w:val="24"/>
+                <w:lang w:val="en-US"/>
+              </w:rPr>
+              <w:t xml:space="preserve"> </w:t>
+            </w:r>
+            <w:proofErr w:type="spellStart"/>
+            <w:r>
+              <w:rPr>
+                <w:rFonts w:ascii="Times New Roman" w:hAnsi="Times New Roman" w:cs="Times New Roman"/>
+                <w:sz w:val="24"/>
+                <w:szCs w:val="24"/>
+                <w:lang w:val="en-US"/>
+              </w:rPr>
+              <w:t>бы</w:t>
+            </w:r>
+            <w:proofErr w:type="spellEnd"/>
+            <w:r>
+              <w:rPr>
+                <w:rFonts w:ascii="Times New Roman" w:hAnsi="Times New Roman" w:cs="Times New Roman"/>
+                <w:sz w:val="24"/>
+                <w:szCs w:val="24"/>
+                <w:lang w:val="en-US"/>
+              </w:rPr>
+              <w:t xml:space="preserve"> </w:t>
+            </w:r>
+            <w:proofErr w:type="spellStart"/>
+            <w:r>
+              <w:rPr>
+                <w:rFonts w:ascii="Times New Roman" w:hAnsi="Times New Roman" w:cs="Times New Roman"/>
+                <w:sz w:val="24"/>
+                <w:szCs w:val="24"/>
+                <w:lang w:val="en-US"/>
+              </w:rPr>
+              <w:t>не</w:t>
+            </w:r>
+            <w:proofErr w:type="spellEnd"/>
+          </w:p>
+        </w:tc>
+      </w:tr>
+      <w:tr>
+        <w:trPr>
+          <w:trHeight w:val="1449"/>
+        </w:trPr>
+        <w:tc>
+          <w:tcPr>
+            <w:tcW w:w="5069" w:type="dxa"/>
+          </w:tcPr>
+          <w:p>
+            <w:pPr>
+              <w:rPr>
+                <w:rFonts w:ascii="Times New Roman" w:hAnsi="Times New Roman" w:cs="Times New Roman"/>
+                <w:sz w:val="24"/>
+                <w:szCs w:val="24"/>
+                <w:lang w:val="en-US"/>
+              </w:rPr>
+            </w:pPr>
+            <w:r>
+              <w:rPr>
+                <w:rFonts w:ascii="Times New Roman" w:hAnsi="Times New Roman" w:cs="Times New Roman"/>
+                <w:sz w:val="24"/>
+                <w:szCs w:val="24"/>
+              </w:rPr>
+              <w:t xml:space="preserve">Ванильная </w:t>
+            </w:r>
+            <w:proofErr w:type="spellStart"/>
+            <w:r>
+              <w:rPr>
+                <w:rFonts w:ascii="Times New Roman" w:hAnsi="Times New Roman" w:cs="Times New Roman"/>
+                <w:sz w:val="24"/>
+                <w:szCs w:val="24"/>
+              </w:rPr>
+              <w:t>ruGPT</w:t>
+            </w:r>
+            <w:proofErr w:type="spellEnd"/>
+            <w:r>
+              <w:rPr>
+                <w:rFonts w:ascii="Times New Roman" w:hAnsi="Times New Roman" w:cs="Times New Roman"/>
+                <w:sz w:val="24"/>
+                <w:szCs w:val="24"/>
+              </w:rPr>
+              <w:t xml:space="preserve"> </w:t>
+            </w:r>
+            <w:proofErr w:type="spellStart"/>
+            <w:r>
+              <w:rPr>
+                <w:rFonts w:ascii="Times New Roman" w:hAnsi="Times New Roman" w:cs="Times New Roman"/>
+                <w:sz w:val="24"/>
+                <w:szCs w:val="24"/>
+              </w:rPr>
+              <w:t>Sber</w:t>
+            </w:r>
+            <w:proofErr w:type="spellEnd"/>
+          </w:p>
+        </w:tc>
+        <w:tc>
+          <w:tcPr>
+            <w:tcW w:w="5069" w:type="dxa"/>
+          </w:tcPr>
+          <w:p>
+            <w:pPr>
+              <w:rPr>
+                <w:rFonts w:ascii="Times New Roman" w:hAnsi="Times New Roman" w:cs="Times New Roman"/>
+                <w:sz w:val="24"/>
+                <w:szCs w:val="24"/>
+              </w:rPr>
+            </w:pPr>
+            <w:r>
+              <w:rPr>
+                <w:rFonts w:ascii="Times New Roman" w:hAnsi="Times New Roman" w:cs="Times New Roman"/>
+                <w:sz w:val="24"/>
+                <w:szCs w:val="24"/>
+              </w:rPr>
+              <w:t>1</w:t>
+            </w:r>
+            <w:proofErr w:type="spellStart"/>
+            <w:r>
+              <w:rPr>
+                <w:rFonts w:ascii="Times New Roman" w:hAnsi="Times New Roman" w:cs="Times New Roman"/>
+                <w:sz w:val="24"/>
+                <w:szCs w:val="24"/>
+                <w:vertAlign w:val="superscript"/>
+                <w:lang w:val="en-US"/>
+              </w:rPr>
+              <w:t>st</w:t>
+            </w:r>
+            <w:proofErr w:type="spellEnd"/>
+            <w:r>
+              <w:rPr>
+                <w:rFonts w:ascii="Times New Roman" w:hAnsi="Times New Roman" w:cs="Times New Roman"/>
+                <w:sz w:val="24"/>
+                <w:szCs w:val="24"/>
+              </w:rPr>
+              <w:t xml:space="preserve"> </w:t>
+            </w:r>
+            <w:r>
+              <w:rPr>
+                <w:rFonts w:ascii="Times New Roman" w:hAnsi="Times New Roman" w:cs="Times New Roman"/>
+                <w:sz w:val="24"/>
+                <w:szCs w:val="24"/>
+                <w:lang w:val="en-US"/>
+              </w:rPr>
+              <w:t>run</w:t>
+            </w:r>
+          </w:p>
+          <w:p>
+            <w:pPr>
+              <w:rPr>
+                <w:rFonts w:ascii="Times New Roman" w:hAnsi="Times New Roman" w:cs="Times New Roman"/>
+                <w:sz w:val="24"/>
+                <w:szCs w:val="24"/>
+              </w:rPr>
+            </w:pPr>
+            <w:r>
+              <w:rPr>
+                <w:rFonts w:ascii="Times New Roman" w:hAnsi="Times New Roman" w:cs="Times New Roman"/>
+                <w:sz w:val="24"/>
+                <w:szCs w:val="24"/>
+              </w:rPr>
+              <w:t xml:space="preserve">Странное задание - писать манул о </w:t>
+            </w:r>
+            <w:r>
+              <w:rPr>
+                <w:rFonts w:ascii="Times New Roman" w:hAnsi="Times New Roman" w:cs="Times New Roman"/>
+                <w:sz w:val="24"/>
+                <w:szCs w:val="24"/>
+                <w:lang w:val="en-US"/>
+              </w:rPr>
+              <w:t>GPT</w:t>
+            </w:r>
+          </w:p>
+          <w:p>
+            <w:pPr>
+              <w:rPr>
+                <w:rFonts w:ascii="Times New Roman" w:hAnsi="Times New Roman" w:cs="Times New Roman"/>
+                <w:sz w:val="24"/>
+                <w:szCs w:val="24"/>
+              </w:rPr>
+            </w:pPr>
+            <w:r>
+              <w:rPr>
+                <w:rFonts w:ascii="Times New Roman" w:hAnsi="Times New Roman" w:cs="Times New Roman"/>
+                <w:sz w:val="24"/>
+                <w:szCs w:val="24"/>
+              </w:rPr>
+              <w:t xml:space="preserve">Когда на </w:t>
+            </w:r>
+            <w:proofErr w:type="spellStart"/>
+            <w:r>
+              <w:rPr>
+                <w:rFonts w:ascii="Times New Roman" w:hAnsi="Times New Roman" w:cs="Times New Roman"/>
+                <w:sz w:val="24"/>
+                <w:szCs w:val="24"/>
+              </w:rPr>
+              <w:t>хабре</w:t>
+            </w:r>
+            <w:proofErr w:type="spellEnd"/>
+            <w:r>
+              <w:rPr>
+                <w:rFonts w:ascii="Times New Roman" w:hAnsi="Times New Roman" w:cs="Times New Roman"/>
+                <w:sz w:val="24"/>
+                <w:szCs w:val="24"/>
+              </w:rPr>
+              <w:t xml:space="preserve"> все </w:t>
+            </w:r>
+            <w:proofErr w:type="spellStart"/>
+            <w:r>
+              <w:rPr>
+                <w:rFonts w:ascii="Times New Roman" w:hAnsi="Times New Roman" w:cs="Times New Roman"/>
+                <w:sz w:val="24"/>
+                <w:szCs w:val="24"/>
+              </w:rPr>
+              <w:t>разжеванно</w:t>
+            </w:r>
+            <w:proofErr w:type="spellEnd"/>
+            <w:r>
+              <w:rPr>
+                <w:rFonts w:ascii="Times New Roman" w:hAnsi="Times New Roman" w:cs="Times New Roman"/>
+                <w:sz w:val="24"/>
+                <w:szCs w:val="24"/>
+              </w:rPr>
+              <w:t xml:space="preserve"> и в красках, а когда - просто набор цифр и ссылок</w:t>
+            </w:r>
+          </w:p>
+          <w:p>
+            <w:pPr>
+              <w:rPr>
+                <w:rFonts w:ascii="Times New Roman" w:hAnsi="Times New Roman" w:cs="Times New Roman"/>
+                <w:sz w:val="24"/>
+                <w:szCs w:val="24"/>
+              </w:rPr>
+            </w:pPr>
+            <w:r>
+              <w:rPr>
+                <w:rFonts w:ascii="Times New Roman" w:hAnsi="Times New Roman" w:cs="Times New Roman"/>
+                <w:sz w:val="24"/>
+                <w:szCs w:val="24"/>
+              </w:rPr>
+              <w:t xml:space="preserve">Пытаюсь найти что-то похожее на </w:t>
+            </w:r>
+            <w:r>
+              <w:rPr>
+                <w:rFonts w:ascii="Times New Roman" w:hAnsi="Times New Roman" w:cs="Times New Roman"/>
+                <w:sz w:val="24"/>
+                <w:szCs w:val="24"/>
+                <w:lang w:val="en-US"/>
+              </w:rPr>
+              <w:t>GPT</w:t>
+            </w:r>
+          </w:p>
+          <w:p>
+            <w:pPr>
+              <w:rPr>
+                <w:rFonts w:ascii="Times New Roman" w:hAnsi="Times New Roman" w:cs="Times New Roman"/>
+                <w:sz w:val="24"/>
+                <w:szCs w:val="24"/>
+              </w:rPr>
+            </w:pPr>
+            <w:r>
+              <w:rPr>
+                <w:rFonts w:ascii="Times New Roman" w:hAnsi="Times New Roman" w:cs="Times New Roman"/>
+                <w:sz w:val="24"/>
+                <w:szCs w:val="24"/>
+              </w:rPr>
+              <w:t>Попробовал</w:t>
+            </w:r>
+          </w:p>
+          <w:p>
+            <w:pPr>
+              <w:rPr>
+                <w:rFonts w:ascii="Times New Roman" w:hAnsi="Times New Roman" w:cs="Times New Roman"/>
+                <w:sz w:val="24"/>
+                <w:szCs w:val="24"/>
+              </w:rPr>
+            </w:pPr>
+            <w:r>
+              <w:rPr>
+                <w:rFonts w:ascii="Times New Roman" w:hAnsi="Times New Roman" w:cs="Times New Roman"/>
+                <w:sz w:val="24"/>
+                <w:szCs w:val="24"/>
+              </w:rPr>
+              <w:t xml:space="preserve">Ничего не нашел. </w:t>
+            </w:r>
+          </w:p>
+          <w:p>
+            <w:pPr>
+              <w:rPr>
+                <w:rFonts w:ascii="Times New Roman" w:hAnsi="Times New Roman" w:cs="Times New Roman"/>
+                <w:sz w:val="24"/>
+                <w:szCs w:val="24"/>
+              </w:rPr>
+            </w:pPr>
+            <w:r>
+              <w:rPr>
+                <w:rFonts w:ascii="Times New Roman" w:hAnsi="Times New Roman" w:cs="Times New Roman"/>
+                <w:sz w:val="24"/>
+                <w:szCs w:val="24"/>
+              </w:rPr>
+              <w:t>Забавно, однако.</w:t>
+            </w:r>
+          </w:p>
+          <w:p>
+            <w:pPr>
+              <w:rPr>
+                <w:rFonts w:ascii="Times New Roman" w:hAnsi="Times New Roman" w:cs="Times New Roman"/>
+                <w:sz w:val="24"/>
+                <w:szCs w:val="24"/>
+              </w:rPr>
+            </w:pPr>
+          </w:p>
+          <w:p>
+            <w:pPr>
+              <w:rPr>
+                <w:rFonts w:ascii="Times New Roman" w:hAnsi="Times New Roman" w:cs="Times New Roman"/>
+                <w:sz w:val="24"/>
+                <w:szCs w:val="24"/>
+              </w:rPr>
+            </w:pPr>
+            <w:r>
+              <w:rPr>
+                <w:rFonts w:ascii="Times New Roman" w:hAnsi="Times New Roman" w:cs="Times New Roman"/>
+                <w:sz w:val="24"/>
+                <w:szCs w:val="24"/>
+                <w:lang w:val="en-US"/>
+              </w:rPr>
+              <w:t>P</w:t>
+            </w:r>
+            <w:r>
+              <w:rPr>
+                <w:rFonts w:ascii="Times New Roman" w:hAnsi="Times New Roman" w:cs="Times New Roman"/>
+                <w:sz w:val="24"/>
+                <w:szCs w:val="24"/>
+              </w:rPr>
+              <w:t>.</w:t>
+            </w:r>
+            <w:r>
+              <w:rPr>
+                <w:rFonts w:ascii="Times New Roman" w:hAnsi="Times New Roman" w:cs="Times New Roman"/>
+                <w:sz w:val="24"/>
+                <w:szCs w:val="24"/>
+                <w:lang w:val="en-US"/>
+              </w:rPr>
+              <w:t>S</w:t>
+            </w:r>
+            <w:r>
+              <w:rPr>
+                <w:rFonts w:ascii="Times New Roman" w:hAnsi="Times New Roman" w:cs="Times New Roman"/>
+                <w:sz w:val="24"/>
+                <w:szCs w:val="24"/>
+              </w:rPr>
+              <w:t xml:space="preserve">. Ну, и, конечно же, - "наша </w:t>
+            </w:r>
+            <w:proofErr w:type="spellStart"/>
+            <w:r>
+              <w:rPr>
+                <w:rFonts w:ascii="Times New Roman" w:hAnsi="Times New Roman" w:cs="Times New Roman"/>
+                <w:sz w:val="24"/>
+                <w:szCs w:val="24"/>
+              </w:rPr>
+              <w:t>Раша</w:t>
+            </w:r>
+            <w:proofErr w:type="spellEnd"/>
+            <w:r>
+              <w:rPr>
+                <w:rFonts w:ascii="Times New Roman" w:hAnsi="Times New Roman" w:cs="Times New Roman"/>
+                <w:sz w:val="24"/>
+                <w:szCs w:val="24"/>
+              </w:rPr>
+              <w:t>!"&lt;</w:t>
+            </w:r>
+            <w:r>
+              <w:rPr>
+                <w:rFonts w:ascii="Times New Roman" w:hAnsi="Times New Roman" w:cs="Times New Roman"/>
+                <w:sz w:val="24"/>
+                <w:szCs w:val="24"/>
+                <w:lang w:val="en-US"/>
+              </w:rPr>
+              <w:t>s</w:t>
+            </w:r>
+            <w:r>
+              <w:rPr>
+                <w:rFonts w:ascii="Times New Roman" w:hAnsi="Times New Roman" w:cs="Times New Roman"/>
+                <w:sz w:val="24"/>
+                <w:szCs w:val="24"/>
+              </w:rPr>
+              <w:t>&gt;</w:t>
+            </w:r>
+          </w:p>
+          <w:p>
+            <w:pPr>
+              <w:rPr>
+                <w:rFonts w:ascii="Times New Roman" w:hAnsi="Times New Roman" w:cs="Times New Roman"/>
+                <w:sz w:val="24"/>
+                <w:szCs w:val="24"/>
+                <w:lang w:val="en-US"/>
+              </w:rPr>
+            </w:pPr>
+            <w:proofErr w:type="gramStart"/>
+            <w:r>
+              <w:rPr>
+                <w:rFonts w:ascii="Times New Roman" w:hAnsi="Times New Roman" w:cs="Times New Roman"/>
+                <w:sz w:val="24"/>
+                <w:szCs w:val="24"/>
+              </w:rPr>
+              <w:t>Оказывается, у меня теперь есть ЖЖ :) Это просто праздник</w:t>
+            </w:r>
+            <w:proofErr w:type="gramEnd"/>
+          </w:p>
+          <w:p>
+            <w:pPr>
+              <w:rPr>
+                <w:rFonts w:ascii="Times New Roman" w:hAnsi="Times New Roman" w:cs="Times New Roman"/>
+                <w:sz w:val="24"/>
+                <w:szCs w:val="24"/>
+                <w:lang w:val="en-US"/>
+              </w:rPr>
+            </w:pPr>
+          </w:p>
+          <w:p>
+            <w:pPr>
+              <w:rPr>
+                <w:rFonts w:ascii="Times New Roman" w:hAnsi="Times New Roman" w:cs="Times New Roman"/>
+                <w:sz w:val="24"/>
+                <w:szCs w:val="24"/>
+              </w:rPr>
+            </w:pPr>
+            <w:r>
+              <w:rPr>
+                <w:rFonts w:ascii="Times New Roman" w:hAnsi="Times New Roman" w:cs="Times New Roman"/>
+                <w:sz w:val="24"/>
+                <w:szCs w:val="24"/>
+              </w:rPr>
+              <w:t>2</w:t>
+            </w:r>
+            <w:proofErr w:type="spellStart"/>
+            <w:r>
+              <w:rPr>
+                <w:rFonts w:ascii="Times New Roman" w:hAnsi="Times New Roman" w:cs="Times New Roman"/>
+                <w:sz w:val="24"/>
+                <w:szCs w:val="24"/>
+                <w:vertAlign w:val="superscript"/>
+                <w:lang w:val="en-US"/>
+              </w:rPr>
+              <w:t>nd</w:t>
+            </w:r>
+            <w:proofErr w:type="spellEnd"/>
+            <w:r>
+              <w:rPr>
+                <w:rFonts w:ascii="Times New Roman" w:hAnsi="Times New Roman" w:cs="Times New Roman"/>
+                <w:sz w:val="24"/>
+                <w:szCs w:val="24"/>
+              </w:rPr>
+              <w:t xml:space="preserve"> </w:t>
+            </w:r>
+            <w:r>
+              <w:rPr>
+                <w:rFonts w:ascii="Times New Roman" w:hAnsi="Times New Roman" w:cs="Times New Roman"/>
+                <w:sz w:val="24"/>
+                <w:szCs w:val="24"/>
+                <w:lang w:val="en-US"/>
+              </w:rPr>
+              <w:t>run</w:t>
+            </w:r>
+          </w:p>
+          <w:p>
+            <w:pPr>
+              <w:rPr>
+                <w:rFonts w:ascii="Times New Roman" w:hAnsi="Times New Roman" w:cs="Times New Roman"/>
+                <w:sz w:val="24"/>
+                <w:szCs w:val="24"/>
+              </w:rPr>
+            </w:pPr>
+            <w:r>
+              <w:rPr>
+                <w:rFonts w:ascii="Times New Roman" w:hAnsi="Times New Roman" w:cs="Times New Roman"/>
+                <w:sz w:val="24"/>
+                <w:szCs w:val="24"/>
+              </w:rPr>
+              <w:t xml:space="preserve">Странное задание - писать манул о </w:t>
+            </w:r>
+            <w:r>
+              <w:rPr>
+                <w:rFonts w:ascii="Times New Roman" w:hAnsi="Times New Roman" w:cs="Times New Roman"/>
+                <w:sz w:val="24"/>
+                <w:szCs w:val="24"/>
+                <w:lang w:val="en-US"/>
+              </w:rPr>
+              <w:t>GPT</w:t>
+            </w:r>
+          </w:p>
+          <w:p>
+            <w:pPr>
+              <w:rPr>
+                <w:rFonts w:ascii="Times New Roman" w:hAnsi="Times New Roman" w:cs="Times New Roman"/>
+                <w:sz w:val="24"/>
+                <w:szCs w:val="24"/>
+              </w:rPr>
+            </w:pPr>
+            <w:r>
+              <w:rPr>
+                <w:rFonts w:ascii="Times New Roman" w:hAnsi="Times New Roman" w:cs="Times New Roman"/>
+                <w:sz w:val="24"/>
+                <w:szCs w:val="24"/>
+              </w:rPr>
+              <w:t xml:space="preserve">Когда на </w:t>
+            </w:r>
+            <w:proofErr w:type="spellStart"/>
+            <w:r>
+              <w:rPr>
+                <w:rFonts w:ascii="Times New Roman" w:hAnsi="Times New Roman" w:cs="Times New Roman"/>
+                <w:sz w:val="24"/>
+                <w:szCs w:val="24"/>
+              </w:rPr>
+              <w:t>хабре</w:t>
+            </w:r>
+            <w:proofErr w:type="spellEnd"/>
+            <w:r>
+              <w:rPr>
+                <w:rFonts w:ascii="Times New Roman" w:hAnsi="Times New Roman" w:cs="Times New Roman"/>
+                <w:sz w:val="24"/>
+                <w:szCs w:val="24"/>
+              </w:rPr>
+              <w:t xml:space="preserve"> все </w:t>
+            </w:r>
+            <w:proofErr w:type="spellStart"/>
+            <w:r>
+              <w:rPr>
+                <w:rFonts w:ascii="Times New Roman" w:hAnsi="Times New Roman" w:cs="Times New Roman"/>
+                <w:sz w:val="24"/>
+                <w:szCs w:val="24"/>
+              </w:rPr>
+              <w:t>разжеванно</w:t>
+            </w:r>
+            <w:proofErr w:type="spellEnd"/>
+            <w:r>
+              <w:rPr>
+                <w:rFonts w:ascii="Times New Roman" w:hAnsi="Times New Roman" w:cs="Times New Roman"/>
+                <w:sz w:val="24"/>
+                <w:szCs w:val="24"/>
+              </w:rPr>
+              <w:t xml:space="preserve">, то это понятно. А когда пишут люди, которые ни разу не пользовались </w:t>
+            </w:r>
+            <w:r>
+              <w:rPr>
+                <w:rFonts w:ascii="Times New Roman" w:hAnsi="Times New Roman" w:cs="Times New Roman"/>
+                <w:sz w:val="24"/>
+                <w:szCs w:val="24"/>
+                <w:lang w:val="en-US"/>
+              </w:rPr>
+              <w:t>GPT</w:t>
+            </w:r>
+            <w:r>
+              <w:rPr>
+                <w:rFonts w:ascii="Times New Roman" w:hAnsi="Times New Roman" w:cs="Times New Roman"/>
+                <w:sz w:val="24"/>
+                <w:szCs w:val="24"/>
+              </w:rPr>
+              <w:t>, то это не понятно.</w:t>
+            </w:r>
+          </w:p>
+          <w:p>
+            <w:pPr>
+              <w:rPr>
+                <w:rFonts w:ascii="Times New Roman" w:hAnsi="Times New Roman" w:cs="Times New Roman"/>
+                <w:sz w:val="24"/>
+                <w:szCs w:val="24"/>
+              </w:rPr>
+            </w:pPr>
+          </w:p>
+          <w:p>
+            <w:pPr>
+              <w:rPr>
+                <w:rFonts w:ascii="Times New Roman" w:hAnsi="Times New Roman" w:cs="Times New Roman"/>
+                <w:sz w:val="24"/>
+                <w:szCs w:val="24"/>
+              </w:rPr>
+            </w:pPr>
+            <w:r>
+              <w:rPr>
+                <w:rFonts w:ascii="Times New Roman" w:hAnsi="Times New Roman" w:cs="Times New Roman"/>
+                <w:sz w:val="24"/>
+                <w:szCs w:val="24"/>
+              </w:rPr>
+              <w:t>В общем, как говорится, не судите строго.</w:t>
+            </w:r>
+          </w:p>
+          <w:p>
+            <w:pPr>
+              <w:rPr>
+                <w:rFonts w:ascii="Times New Roman" w:hAnsi="Times New Roman" w:cs="Times New Roman"/>
+                <w:sz w:val="24"/>
+                <w:szCs w:val="24"/>
+              </w:rPr>
+            </w:pPr>
+          </w:p>
+          <w:p>
+            <w:pPr>
+              <w:rPr>
+                <w:rFonts w:ascii="Times New Roman" w:hAnsi="Times New Roman" w:cs="Times New Roman"/>
+                <w:sz w:val="24"/>
+                <w:szCs w:val="24"/>
+              </w:rPr>
+            </w:pPr>
+            <w:r>
+              <w:rPr>
+                <w:rFonts w:ascii="Times New Roman" w:hAnsi="Times New Roman" w:cs="Times New Roman"/>
+                <w:sz w:val="24"/>
+                <w:szCs w:val="24"/>
+                <w:lang w:val="en-US"/>
+              </w:rPr>
+              <w:t>UPD</w:t>
+            </w:r>
+            <w:r>
+              <w:rPr>
+                <w:rFonts w:ascii="Times New Roman" w:hAnsi="Times New Roman" w:cs="Times New Roman"/>
+                <w:sz w:val="24"/>
+                <w:szCs w:val="24"/>
+              </w:rPr>
+              <w:t>:</w:t>
+            </w:r>
+          </w:p>
+          <w:p>
+            <w:pPr>
+              <w:rPr>
+                <w:rFonts w:ascii="Times New Roman" w:hAnsi="Times New Roman" w:cs="Times New Roman"/>
+                <w:sz w:val="24"/>
+                <w:szCs w:val="24"/>
+              </w:rPr>
+            </w:pPr>
+            <w:r>
+              <w:rPr>
+                <w:rFonts w:ascii="Times New Roman" w:hAnsi="Times New Roman" w:cs="Times New Roman"/>
+                <w:sz w:val="24"/>
+                <w:szCs w:val="24"/>
+              </w:rPr>
+              <w:t xml:space="preserve">А еще у нас на </w:t>
+            </w:r>
+            <w:proofErr w:type="spellStart"/>
+            <w:r>
+              <w:rPr>
+                <w:rFonts w:ascii="Times New Roman" w:hAnsi="Times New Roman" w:cs="Times New Roman"/>
+                <w:sz w:val="24"/>
+                <w:szCs w:val="24"/>
+              </w:rPr>
+              <w:t>хабре</w:t>
+            </w:r>
+            <w:proofErr w:type="spellEnd"/>
+            <w:r>
+              <w:rPr>
+                <w:rFonts w:ascii="Times New Roman" w:hAnsi="Times New Roman" w:cs="Times New Roman"/>
+                <w:sz w:val="24"/>
+                <w:szCs w:val="24"/>
+              </w:rPr>
+              <w:t xml:space="preserve"> был пост про </w:t>
+            </w:r>
+            <w:r>
+              <w:rPr>
+                <w:rFonts w:ascii="Times New Roman" w:hAnsi="Times New Roman" w:cs="Times New Roman"/>
+                <w:sz w:val="24"/>
+                <w:szCs w:val="24"/>
+                <w:lang w:val="en-US"/>
+              </w:rPr>
+              <w:t>GPT</w:t>
+            </w:r>
+            <w:r>
+              <w:rPr>
+                <w:rFonts w:ascii="Times New Roman" w:hAnsi="Times New Roman" w:cs="Times New Roman"/>
+                <w:sz w:val="24"/>
+                <w:szCs w:val="24"/>
+              </w:rPr>
+              <w:t>.</w:t>
+            </w:r>
+          </w:p>
+          <w:p>
+            <w:pPr>
+              <w:rPr>
+                <w:rFonts w:ascii="Times New Roman" w:hAnsi="Times New Roman" w:cs="Times New Roman"/>
+                <w:sz w:val="24"/>
+                <w:szCs w:val="24"/>
+                <w:lang w:val="en-US"/>
+              </w:rPr>
+            </w:pPr>
+            <w:proofErr w:type="spellStart"/>
+            <w:r>
+              <w:rPr>
+                <w:rFonts w:ascii="Times New Roman" w:hAnsi="Times New Roman" w:cs="Times New Roman"/>
+                <w:sz w:val="24"/>
+                <w:szCs w:val="24"/>
+                <w:lang w:val="en-US"/>
+              </w:rPr>
+              <w:t>Там</w:t>
+            </w:r>
+            <w:proofErr w:type="spellEnd"/>
+            <w:r>
+              <w:rPr>
+                <w:rFonts w:ascii="Times New Roman" w:hAnsi="Times New Roman" w:cs="Times New Roman"/>
+                <w:sz w:val="24"/>
+                <w:szCs w:val="24"/>
+                <w:lang w:val="en-US"/>
+              </w:rPr>
+              <w:t xml:space="preserve"> </w:t>
+            </w:r>
+            <w:proofErr w:type="spellStart"/>
+            <w:r>
+              <w:rPr>
+                <w:rFonts w:ascii="Times New Roman" w:hAnsi="Times New Roman" w:cs="Times New Roman"/>
+                <w:sz w:val="24"/>
+                <w:szCs w:val="24"/>
+                <w:lang w:val="en-US"/>
+              </w:rPr>
+              <w:t>было</w:t>
+            </w:r>
+            <w:proofErr w:type="spellEnd"/>
+            <w:r>
+              <w:rPr>
+                <w:rFonts w:ascii="Times New Roman" w:hAnsi="Times New Roman" w:cs="Times New Roman"/>
+                <w:sz w:val="24"/>
+                <w:szCs w:val="24"/>
+                <w:lang w:val="en-US"/>
+              </w:rPr>
+              <w:t xml:space="preserve"> </w:t>
+            </w:r>
+            <w:proofErr w:type="spellStart"/>
+            <w:r>
+              <w:rPr>
+                <w:rFonts w:ascii="Times New Roman" w:hAnsi="Times New Roman" w:cs="Times New Roman"/>
+                <w:sz w:val="24"/>
+                <w:szCs w:val="24"/>
+                <w:lang w:val="en-US"/>
+              </w:rPr>
+              <w:t>написано</w:t>
+            </w:r>
+            <w:proofErr w:type="spellEnd"/>
+            <w:r>
+              <w:rPr>
+                <w:rFonts w:ascii="Times New Roman" w:hAnsi="Times New Roman" w:cs="Times New Roman"/>
+                <w:sz w:val="24"/>
+                <w:szCs w:val="24"/>
+                <w:lang w:val="en-US"/>
+              </w:rPr>
+              <w:t>:</w:t>
+            </w:r>
+          </w:p>
+          <w:p>
+            <w:pPr>
+              <w:rPr>
+                <w:rFonts w:ascii="Times New Roman" w:hAnsi="Times New Roman" w:cs="Times New Roman"/>
+                <w:sz w:val="24"/>
+                <w:szCs w:val="24"/>
+                <w:lang w:val="en-US"/>
+              </w:rPr>
+            </w:pPr>
+          </w:p>
+          <w:p>
+            <w:pPr>
+              <w:rPr>
+                <w:rFonts w:ascii="Times New Roman" w:hAnsi="Times New Roman" w:cs="Times New Roman"/>
+                <w:sz w:val="24"/>
+                <w:szCs w:val="24"/>
+              </w:rPr>
+            </w:pPr>
+            <w:r>
+              <w:rPr>
+                <w:rFonts w:ascii="Times New Roman" w:hAnsi="Times New Roman" w:cs="Times New Roman"/>
+                <w:sz w:val="24"/>
+                <w:szCs w:val="24"/>
+              </w:rPr>
+              <w:t xml:space="preserve">"Появился новый проект: </w:t>
+            </w:r>
+            <w:r>
+              <w:rPr>
+                <w:rFonts w:ascii="Times New Roman" w:hAnsi="Times New Roman" w:cs="Times New Roman"/>
+                <w:sz w:val="24"/>
+                <w:szCs w:val="24"/>
+                <w:lang w:val="en-US"/>
+              </w:rPr>
+              <w:t>GPT</w:t>
+            </w:r>
+            <w:r>
+              <w:rPr>
+                <w:rFonts w:ascii="Times New Roman" w:hAnsi="Times New Roman" w:cs="Times New Roman"/>
+                <w:sz w:val="24"/>
+                <w:szCs w:val="24"/>
+              </w:rPr>
+              <w:t>.</w:t>
+            </w:r>
+            <w:proofErr w:type="spellStart"/>
+            <w:r>
+              <w:rPr>
+                <w:rFonts w:ascii="Times New Roman" w:hAnsi="Times New Roman" w:cs="Times New Roman"/>
+                <w:sz w:val="24"/>
+                <w:szCs w:val="24"/>
+                <w:lang w:val="en-US"/>
+              </w:rPr>
+              <w:t>ru</w:t>
+            </w:r>
+            <w:proofErr w:type="spellEnd"/>
+            <w:r>
+              <w:rPr>
+                <w:rFonts w:ascii="Times New Roman" w:hAnsi="Times New Roman" w:cs="Times New Roman"/>
+                <w:sz w:val="24"/>
+                <w:szCs w:val="24"/>
+              </w:rPr>
+              <w:t>. Суть</w:t>
+            </w:r>
+          </w:p>
+        </w:tc>
+      </w:tr>
+    </w:tbl>
+    <w:p>
+      <w:pPr>
+        <w:spacing w:after="0"/>
+        <w:ind w:firstLine="851"/>
+        <w:rPr>
+          <w:rFonts w:ascii="Times New Roman" w:hAnsi="Times New Roman" w:cs="Times New Roman"/>
+          <w:sz w:val="24"/>
+          <w:szCs w:val="24"/>
+        </w:rPr>
+      </w:pPr>
     </w:p>
     <w:p>
       <w:pPr>
+        <w:pStyle w:val="1"/>
+      </w:pPr>
+      <w:r>
+        <w:t xml:space="preserve">Заключение </w:t>
+      </w:r>
+    </w:p>
+    <w:p>
+      <w:pPr>
         <w:spacing w:after="0"/>
         <w:ind w:firstLine="851"/>
         <w:rPr>
@@ -4408,6 +7030,82 @@
           <w:szCs w:val="24"/>
         </w:rPr>
       </w:pPr>
+      <w:r>
+        <w:rPr>
+          <w:rFonts w:ascii="Times New Roman" w:hAnsi="Times New Roman" w:cs="Times New Roman"/>
+          <w:sz w:val="24"/>
+          <w:szCs w:val="24"/>
+        </w:rPr>
+        <w:t xml:space="preserve">Как видно, </w:t>
+      </w:r>
+      <w:proofErr w:type="spellStart"/>
+      <w:r>
+        <w:rPr>
+          <w:rFonts w:ascii="Times New Roman" w:hAnsi="Times New Roman" w:cs="Times New Roman"/>
+          <w:sz w:val="24"/>
+          <w:szCs w:val="24"/>
+        </w:rPr>
+        <w:t>дообучение</w:t>
+      </w:r>
+      <w:proofErr w:type="spellEnd"/>
+      <w:r>
+        <w:rPr>
+          <w:rFonts w:ascii="Times New Roman" w:hAnsi="Times New Roman" w:cs="Times New Roman"/>
+          <w:sz w:val="24"/>
+          <w:szCs w:val="24"/>
+        </w:rPr>
+        <w:t xml:space="preserve"> изменяет на</w:t>
+      </w:r>
+      <w:r>
+        <w:rPr>
+          <w:rFonts w:ascii="Times New Roman" w:hAnsi="Times New Roman" w:cs="Times New Roman"/>
+          <w:sz w:val="24"/>
+          <w:szCs w:val="24"/>
+        </w:rPr>
+        <w:t>ст</w:t>
+      </w:r>
+      <w:r>
+        <w:rPr>
+          <w:rFonts w:ascii="Times New Roman" w:hAnsi="Times New Roman" w:cs="Times New Roman"/>
+          <w:sz w:val="24"/>
+          <w:szCs w:val="24"/>
+        </w:rPr>
+        <w:t xml:space="preserve">ройки </w:t>
+      </w:r>
+      <w:proofErr w:type="gramStart"/>
+      <w:r>
+        <w:rPr>
+          <w:rFonts w:ascii="Times New Roman" w:hAnsi="Times New Roman" w:cs="Times New Roman"/>
+          <w:sz w:val="24"/>
+          <w:szCs w:val="24"/>
+        </w:rPr>
+        <w:t>модели</w:t>
+      </w:r>
+      <w:proofErr w:type="gramEnd"/>
+      <w:r>
+        <w:rPr>
+          <w:rFonts w:ascii="Times New Roman" w:hAnsi="Times New Roman" w:cs="Times New Roman"/>
+          <w:sz w:val="24"/>
+          <w:szCs w:val="24"/>
+        </w:rPr>
+        <w:t xml:space="preserve"> и она начинает гене</w:t>
+      </w:r>
+      <w:r>
+        <w:rPr>
+          <w:rFonts w:ascii="Times New Roman" w:hAnsi="Times New Roman" w:cs="Times New Roman"/>
+          <w:sz w:val="24"/>
+          <w:szCs w:val="24"/>
+        </w:rPr>
+        <w:t>ри</w:t>
+      </w:r>
+      <w:r>
+        <w:rPr>
+          <w:rFonts w:ascii="Times New Roman" w:hAnsi="Times New Roman" w:cs="Times New Roman"/>
+          <w:sz w:val="24"/>
+          <w:szCs w:val="24"/>
+        </w:rPr>
+        <w:t>ровать текст в другой стилистике.</w:t>
+      </w:r>
     </w:p>
     <w:p>
       <w:pPr>
@@ -4436,6 +7134,7 @@
         <w:pStyle w:val="1"/>
       </w:pPr>
       <w:r>
+        <w:lastRenderedPageBreak/>
         <w:t>Список литературы</w:t>
       </w:r>
     </w:p>
@@ -4974,6 +7673,7 @@
   <w:style w:type="paragraph" w:default="1" w:styleId="a">
     <w:name w:val="Normal"/>
     <w:qFormat/>
+    <w:rsid w:val="001567B9"/>
   </w:style>
   <w:style w:type="paragraph" w:styleId="1">
     <w:name w:val="heading 1"/>
@@ -5098,6 +7798,32 @@
       <w:sz w:val="16"/>
       <w:szCs w:val="16"/>
     </w:rPr>
+  </w:style>
+  <w:style w:type="table" w:styleId="a7">
+    <w:name w:val="Table Grid"/>
+    <w:basedOn w:val="a1"/>
+    <w:uiPriority w:val="59"/>
+    <w:rsid w:val="009A3A18"/>
+    <w:pPr>
+      <w:spacing w:after="0" w:line="240" w:lineRule="auto"/>
+    </w:pPr>
+    <w:tblPr>
+      <w:tblInd w:w="0" w:type="dxa"/>
+      <w:tblBorders>
+        <w:top w:val="single" w:sz="4" w:space="0" w:color="000000" w:themeColor="text1"/>
+        <w:left w:val="single" w:sz="4" w:space="0" w:color="000000" w:themeColor="text1"/>
+        <w:bottom w:val="single" w:sz="4" w:space="0" w:color="000000" w:themeColor="text1"/>
+        <w:right w:val="single" w:sz="4" w:space="0" w:color="000000" w:themeColor="text1"/>
+        <w:insideH w:val="single" w:sz="4" w:space="0" w:color="000000" w:themeColor="text1"/>
+        <w:insideV w:val="single" w:sz="4" w:space="0" w:color="000000" w:themeColor="text1"/>
+      </w:tblBorders>
+      <w:tblCellMar>
+        <w:top w:w="0" w:type="dxa"/>
+        <w:left w:w="108" w:type="dxa"/>
+        <w:bottom w:w="0" w:type="dxa"/>
+        <w:right w:w="108" w:type="dxa"/>
+      </w:tblCellMar>
+    </w:tblPr>
   </w:style>
 </w:styles>
 </file>

</xml_diff>